<commit_message>
Added part of initialization procedure and status LED management.
</commit_message>
<xml_diff>
--- a/Specification.docx
+++ b/Specification.docx
@@ -89,6 +89,79 @@
     <w:p>
       <w:r>
         <w:t>Error situations are irreversible, and the system should be restarted in order to go back to a functioning state.</w:t>
+      </w:r>
+      <w:r>
+        <w:t xml:space="preserve"> </w:t>
+      </w:r>
+      <w:r>
+        <w:fldChar w:fldCharType="begin"/>
+      </w:r>
+      <w:r>
+        <w:instrText xml:space="preserve"> REF _Ref392011059 \h </w:instrText>
+      </w:r>
+      <w:r>
+        <w:fldChar w:fldCharType="separate"/>
+      </w:r>
+      <w:r>
+        <w:t xml:space="preserve">Table </w:t>
+      </w:r>
+      <w:r>
+        <w:rPr>
+          <w:noProof/>
+        </w:rPr>
+        <w:t>2</w:t>
+      </w:r>
+      <w:r>
+        <w:noBreakHyphen/>
+      </w:r>
+      <w:r>
+        <w:rPr>
+          <w:noProof/>
+        </w:rPr>
+        <w:t>1</w:t>
+      </w:r>
+      <w:r>
+        <w:fldChar w:fldCharType="end"/>
+      </w:r>
+      <w:r>
+        <w:t xml:space="preserve"> specifies the error conditions, and the corresponding signals that will be observed in the LEDs.</w:t>
+      </w:r>
+    </w:p>
+    <w:p>
+      <w:pPr>
+        <w:pStyle w:val="Caption"/>
+      </w:pPr>
+      <w:bookmarkStart w:id="0" w:name="_Ref392011059"/>
+      <w:proofErr w:type="gramStart"/>
+      <w:r>
+        <w:t xml:space="preserve">Table </w:t>
+      </w:r>
+      <w:fldSimple w:instr=" STYLEREF 1 \s ">
+        <w:r>
+          <w:rPr>
+            <w:noProof/>
+          </w:rPr>
+          <w:t>2</w:t>
+        </w:r>
+      </w:fldSimple>
+      <w:r>
+        <w:noBreakHyphen/>
+      </w:r>
+      <w:fldSimple w:instr=" SEQ Table \* ARABIC \s 1 ">
+        <w:r>
+          <w:rPr>
+            <w:noProof/>
+          </w:rPr>
+          <w:t>1</w:t>
+        </w:r>
+      </w:fldSimple>
+      <w:bookmarkEnd w:id="0"/>
+      <w:r>
+        <w:t>.</w:t>
+      </w:r>
+      <w:proofErr w:type="gramEnd"/>
+      <w:r>
+        <w:t xml:space="preserve"> Error conditions</w:t>
       </w:r>
     </w:p>
     <w:tbl>
@@ -264,7 +337,10 @@
           </w:tcPr>
           <w:p>
             <w:r>
-              <w:t>File not found</w:t>
+              <w:t>LPF</w:t>
+            </w:r>
+            <w:r>
+              <w:t xml:space="preserve"> not found</w:t>
             </w:r>
           </w:p>
         </w:tc>
@@ -356,7 +432,13 @@
           </w:tcPr>
           <w:p>
             <w:r>
-              <w:t>Incorrect file format</w:t>
+              <w:t xml:space="preserve">Incorrect </w:t>
+            </w:r>
+            <w:r>
+              <w:t>LPF</w:t>
+            </w:r>
+            <w:r>
+              <w:t xml:space="preserve"> format</w:t>
             </w:r>
           </w:p>
         </w:tc>
@@ -539,7 +621,10 @@
           </w:tcPr>
           <w:p>
             <w:r>
-              <w:t>File unavailable</w:t>
+              <w:t>LPF</w:t>
+            </w:r>
+            <w:r>
+              <w:t xml:space="preserve"> unavailable</w:t>
             </w:r>
           </w:p>
         </w:tc>
@@ -620,9 +705,438 @@
       </w:tr>
     </w:tbl>
     <w:p>
-      <w:bookmarkStart w:id="0" w:name="_GoBack"/>
-      <w:bookmarkEnd w:id="0"/>
+      <w:pPr>
+        <w:pStyle w:val="Heading1"/>
+      </w:pPr>
+      <w:r>
+        <w:lastRenderedPageBreak/>
+        <w:t>States</w:t>
+      </w:r>
     </w:p>
+    <w:p>
+      <w:r>
+        <w:t xml:space="preserve">The function of the </w:t>
+      </w:r>
+      <w:r>
+        <w:t>device</w:t>
+      </w:r>
+      <w:r>
+        <w:t xml:space="preserve"> will sometimes give rise to different behaviors even in response to the same stimuli</w:t>
+      </w:r>
+      <w:r>
+        <w:t>, especially in responding to different error situations</w:t>
+      </w:r>
+      <w:r>
+        <w:t xml:space="preserve">. This is best managed by using states, and modeling the controller as a finite state machine. The state will be implemented as </w:t>
+      </w:r>
+      <w:r>
+        <w:t>a single variable in the system</w:t>
+      </w:r>
+      <w:r>
+        <w:t>.</w:t>
+      </w:r>
+      <w:r>
+        <w:t xml:space="preserve"> </w:t>
+      </w:r>
+      <w:r>
+        <w:fldChar w:fldCharType="begin"/>
+      </w:r>
+      <w:r>
+        <w:instrText xml:space="preserve"> REF _Ref392011065 \h </w:instrText>
+      </w:r>
+      <w:r>
+        <w:fldChar w:fldCharType="separate"/>
+      </w:r>
+      <w:r>
+        <w:t xml:space="preserve">Table </w:t>
+      </w:r>
+      <w:r>
+        <w:rPr>
+          <w:noProof/>
+        </w:rPr>
+        <w:t>3</w:t>
+      </w:r>
+      <w:r>
+        <w:noBreakHyphen/>
+      </w:r>
+      <w:r>
+        <w:rPr>
+          <w:noProof/>
+        </w:rPr>
+        <w:t>1</w:t>
+      </w:r>
+      <w:r>
+        <w:fldChar w:fldCharType="end"/>
+      </w:r>
+      <w:r>
+        <w:t xml:space="preserve"> </w:t>
+      </w:r>
+      <w:r>
+        <w:t>enumerates the different states of the device.</w:t>
+      </w:r>
+    </w:p>
+    <w:p>
+      <w:pPr>
+        <w:pStyle w:val="Caption"/>
+      </w:pPr>
+      <w:bookmarkStart w:id="1" w:name="_Ref392011065"/>
+      <w:proofErr w:type="gramStart"/>
+      <w:r>
+        <w:t xml:space="preserve">Table </w:t>
+      </w:r>
+      <w:fldSimple w:instr=" STYLEREF 1 \s ">
+        <w:r>
+          <w:rPr>
+            <w:noProof/>
+          </w:rPr>
+          <w:t>3</w:t>
+        </w:r>
+      </w:fldSimple>
+      <w:r>
+        <w:noBreakHyphen/>
+      </w:r>
+      <w:fldSimple w:instr=" SEQ Table \* ARABIC \s 1 ">
+        <w:r>
+          <w:rPr>
+            <w:noProof/>
+          </w:rPr>
+          <w:t>1</w:t>
+        </w:r>
+      </w:fldSimple>
+      <w:bookmarkEnd w:id="1"/>
+      <w:r>
+        <w:t>.</w:t>
+      </w:r>
+      <w:proofErr w:type="gramEnd"/>
+      <w:r>
+        <w:t xml:space="preserve"> </w:t>
+      </w:r>
+      <w:proofErr w:type="gramStart"/>
+      <w:r>
+        <w:t>States of the device.</w:t>
+      </w:r>
+      <w:bookmarkStart w:id="2" w:name="_GoBack"/>
+      <w:bookmarkEnd w:id="2"/>
+      <w:proofErr w:type="gramEnd"/>
+    </w:p>
+    <w:tbl>
+      <w:tblPr>
+        <w:tblStyle w:val="LightList-Accent1"/>
+        <w:tblW w:w="0" w:type="auto"/>
+        <w:tblLook w:val="04A0" w:firstRow="1" w:lastRow="0" w:firstColumn="1" w:lastColumn="0" w:noHBand="0" w:noVBand="1"/>
+      </w:tblPr>
+      <w:tblGrid>
+        <w:gridCol w:w="3450"/>
+        <w:gridCol w:w="6126"/>
+      </w:tblGrid>
+      <w:tr>
+        <w:trPr>
+          <w:cnfStyle w:val="100000000000" w:firstRow="1" w:lastRow="0" w:firstColumn="0" w:lastColumn="0" w:oddVBand="0" w:evenVBand="0" w:oddHBand="0" w:evenHBand="0" w:firstRowFirstColumn="0" w:firstRowLastColumn="0" w:lastRowFirstColumn="0" w:lastRowLastColumn="0"/>
+        </w:trPr>
+        <w:tc>
+          <w:tcPr>
+            <w:cnfStyle w:val="001000000000" w:firstRow="0" w:lastRow="0" w:firstColumn="1" w:lastColumn="0" w:oddVBand="0" w:evenVBand="0" w:oddHBand="0" w:evenHBand="0" w:firstRowFirstColumn="0" w:firstRowLastColumn="0" w:lastRowFirstColumn="0" w:lastRowLastColumn="0"/>
+            <w:tcW w:w="3450" w:type="dxa"/>
+          </w:tcPr>
+          <w:p>
+            <w:r>
+              <w:t>State</w:t>
+            </w:r>
+          </w:p>
+        </w:tc>
+        <w:tc>
+          <w:tcPr>
+            <w:tcW w:w="6126" w:type="dxa"/>
+          </w:tcPr>
+          <w:p>
+            <w:pPr>
+              <w:cnfStyle w:val="100000000000" w:firstRow="1" w:lastRow="0" w:firstColumn="0" w:lastColumn="0" w:oddVBand="0" w:evenVBand="0" w:oddHBand="0" w:evenHBand="0" w:firstRowFirstColumn="0" w:firstRowLastColumn="0" w:lastRowFirstColumn="0" w:lastRowLastColumn="0"/>
+            </w:pPr>
+            <w:r>
+              <w:t>Description</w:t>
+            </w:r>
+          </w:p>
+        </w:tc>
+      </w:tr>
+      <w:tr>
+        <w:trPr>
+          <w:cnfStyle w:val="000000100000" w:firstRow="0" w:lastRow="0" w:firstColumn="0" w:lastColumn="0" w:oddVBand="0" w:evenVBand="0" w:oddHBand="1" w:evenHBand="0" w:firstRowFirstColumn="0" w:firstRowLastColumn="0" w:lastRowFirstColumn="0" w:lastRowLastColumn="0"/>
+        </w:trPr>
+        <w:tc>
+          <w:tcPr>
+            <w:cnfStyle w:val="001000000000" w:firstRow="0" w:lastRow="0" w:firstColumn="1" w:lastColumn="0" w:oddVBand="0" w:evenVBand="0" w:oddHBand="0" w:evenHBand="0" w:firstRowFirstColumn="0" w:firstRowLastColumn="0" w:lastRowFirstColumn="0" w:lastRowLastColumn="0"/>
+            <w:tcW w:w="3450" w:type="dxa"/>
+          </w:tcPr>
+          <w:p>
+            <w:r>
+              <w:t>STATE_INITIALIZING</w:t>
+            </w:r>
+          </w:p>
+        </w:tc>
+        <w:tc>
+          <w:tcPr>
+            <w:tcW w:w="6126" w:type="dxa"/>
+          </w:tcPr>
+          <w:p>
+            <w:pPr>
+              <w:cnfStyle w:val="000000100000" w:firstRow="0" w:lastRow="0" w:firstColumn="0" w:lastColumn="0" w:oddVBand="0" w:evenVBand="0" w:oddHBand="1" w:evenHBand="0" w:firstRowFirstColumn="0" w:firstRowLastColumn="0" w:lastRowFirstColumn="0" w:lastRowLastColumn="0"/>
+            </w:pPr>
+            <w:r>
+              <w:t xml:space="preserve">The device will be in this state upon </w:t>
+            </w:r>
+            <w:r>
+              <w:t>booting</w:t>
+            </w:r>
+            <w:r>
+              <w:t>. In this state, the device is initializing resources and running checks on the LPF.</w:t>
+            </w:r>
+          </w:p>
+        </w:tc>
+      </w:tr>
+      <w:tr>
+        <w:tc>
+          <w:tcPr>
+            <w:cnfStyle w:val="001000000000" w:firstRow="0" w:lastRow="0" w:firstColumn="1" w:lastColumn="0" w:oddVBand="0" w:evenVBand="0" w:oddHBand="0" w:evenHBand="0" w:firstRowFirstColumn="0" w:firstRowLastColumn="0" w:lastRowFirstColumn="0" w:lastRowLastColumn="0"/>
+            <w:tcW w:w="3450" w:type="dxa"/>
+          </w:tcPr>
+          <w:p>
+            <w:r>
+              <w:t>STATE_RUNNING</w:t>
+            </w:r>
+          </w:p>
+        </w:tc>
+        <w:tc>
+          <w:tcPr>
+            <w:tcW w:w="6126" w:type="dxa"/>
+          </w:tcPr>
+          <w:p>
+            <w:pPr>
+              <w:cnfStyle w:val="000000000000" w:firstRow="0" w:lastRow="0" w:firstColumn="0" w:lastColumn="0" w:oddVBand="0" w:evenVBand="0" w:oddHBand="0" w:evenHBand="0" w:firstRowFirstColumn="0" w:firstRowLastColumn="0" w:lastRowFirstColumn="0" w:lastRowLastColumn="0"/>
+            </w:pPr>
+            <w:r>
+              <w:t>The device has passed its initialization</w:t>
+            </w:r>
+            <w:r>
+              <w:t xml:space="preserve"> routines, and it is currently </w:t>
+            </w:r>
+            <w:r>
+              <w:t>executing the program contained in the LPF.</w:t>
+            </w:r>
+          </w:p>
+        </w:tc>
+      </w:tr>
+      <w:tr>
+        <w:trPr>
+          <w:cnfStyle w:val="000000100000" w:firstRow="0" w:lastRow="0" w:firstColumn="0" w:lastColumn="0" w:oddVBand="0" w:evenVBand="0" w:oddHBand="1" w:evenHBand="0" w:firstRowFirstColumn="0" w:firstRowLastColumn="0" w:lastRowFirstColumn="0" w:lastRowLastColumn="0"/>
+        </w:trPr>
+        <w:tc>
+          <w:tcPr>
+            <w:cnfStyle w:val="001000000000" w:firstRow="0" w:lastRow="0" w:firstColumn="1" w:lastColumn="0" w:oddVBand="0" w:evenVBand="0" w:oddHBand="0" w:evenHBand="0" w:firstRowFirstColumn="0" w:firstRowLastColumn="0" w:lastRowFirstColumn="0" w:lastRowLastColumn="0"/>
+            <w:tcW w:w="3450" w:type="dxa"/>
+          </w:tcPr>
+          <w:p>
+            <w:r>
+              <w:t>STATE_FINISHED</w:t>
+            </w:r>
+          </w:p>
+        </w:tc>
+        <w:tc>
+          <w:tcPr>
+            <w:tcW w:w="6126" w:type="dxa"/>
+          </w:tcPr>
+          <w:p>
+            <w:pPr>
+              <w:cnfStyle w:val="000000100000" w:firstRow="0" w:lastRow="0" w:firstColumn="0" w:lastColumn="0" w:oddVBand="0" w:evenVBand="0" w:oddHBand="1" w:evenHBand="0" w:firstRowFirstColumn="0" w:firstRowLastColumn="0" w:lastRowFirstColumn="0" w:lastRowLastColumn="0"/>
+            </w:pPr>
+            <w:r>
+              <w:t>The device has finished execution of the LPF successfully.</w:t>
+            </w:r>
+          </w:p>
+        </w:tc>
+      </w:tr>
+      <w:tr>
+        <w:tc>
+          <w:tcPr>
+            <w:cnfStyle w:val="001000000000" w:firstRow="0" w:lastRow="0" w:firstColumn="1" w:lastColumn="0" w:oddVBand="0" w:evenVBand="0" w:oddHBand="0" w:evenHBand="0" w:firstRowFirstColumn="0" w:firstRowLastColumn="0" w:lastRowFirstColumn="0" w:lastRowLastColumn="0"/>
+            <w:tcW w:w="3450" w:type="dxa"/>
+          </w:tcPr>
+          <w:p>
+            <w:r>
+              <w:t>STATE_ERROR_NO_SD_CARD</w:t>
+            </w:r>
+          </w:p>
+        </w:tc>
+        <w:tc>
+          <w:tcPr>
+            <w:tcW w:w="6126" w:type="dxa"/>
+          </w:tcPr>
+          <w:p>
+            <w:pPr>
+              <w:cnfStyle w:val="000000000000" w:firstRow="0" w:lastRow="0" w:firstColumn="0" w:lastColumn="0" w:oddVBand="0" w:evenVBand="0" w:oddHBand="0" w:evenHBand="0" w:firstRowFirstColumn="0" w:firstRowLastColumn="0" w:lastRowFirstColumn="0" w:lastRowLastColumn="0"/>
+            </w:pPr>
+            <w:r>
+              <w:t xml:space="preserve">The device was not able to </w:t>
+            </w:r>
+            <w:r>
+              <w:t>recognize an SD card. The system goes to this state in response to the “</w:t>
+            </w:r>
+            <w:r>
+              <w:t>SD card not recognized</w:t>
+            </w:r>
+            <w:r>
+              <w:t>” error.</w:t>
+            </w:r>
+          </w:p>
+        </w:tc>
+      </w:tr>
+      <w:tr>
+        <w:trPr>
+          <w:cnfStyle w:val="000000100000" w:firstRow="0" w:lastRow="0" w:firstColumn="0" w:lastColumn="0" w:oddVBand="0" w:evenVBand="0" w:oddHBand="1" w:evenHBand="0" w:firstRowFirstColumn="0" w:firstRowLastColumn="0" w:lastRowFirstColumn="0" w:lastRowLastColumn="0"/>
+        </w:trPr>
+        <w:tc>
+          <w:tcPr>
+            <w:cnfStyle w:val="001000000000" w:firstRow="0" w:lastRow="0" w:firstColumn="1" w:lastColumn="0" w:oddVBand="0" w:evenVBand="0" w:oddHBand="0" w:evenHBand="0" w:firstRowFirstColumn="0" w:firstRowLastColumn="0" w:lastRowFirstColumn="0" w:lastRowLastColumn="0"/>
+            <w:tcW w:w="3450" w:type="dxa"/>
+          </w:tcPr>
+          <w:p>
+            <w:r>
+              <w:t>STATE_ERROR_NO_</w:t>
+            </w:r>
+            <w:r>
+              <w:t>LPF</w:t>
+            </w:r>
+          </w:p>
+        </w:tc>
+        <w:tc>
+          <w:tcPr>
+            <w:tcW w:w="6126" w:type="dxa"/>
+          </w:tcPr>
+          <w:p>
+            <w:pPr>
+              <w:cnfStyle w:val="000000100000" w:firstRow="0" w:lastRow="0" w:firstColumn="0" w:lastColumn="0" w:oddVBand="0" w:evenVBand="0" w:oddHBand="1" w:evenHBand="0" w:firstRowFirstColumn="0" w:firstRowLastColumn="0" w:lastRowFirstColumn="0" w:lastRowLastColumn="0"/>
+            </w:pPr>
+            <w:r>
+              <w:t xml:space="preserve">The device was not able to find the appropriate LPF in the SD card. </w:t>
+            </w:r>
+            <w:r>
+              <w:t>The system goes to this state in response to the “</w:t>
+            </w:r>
+            <w:r>
+              <w:t>LPF not found</w:t>
+            </w:r>
+            <w:r>
+              <w:t>” error.</w:t>
+            </w:r>
+          </w:p>
+        </w:tc>
+      </w:tr>
+      <w:tr>
+        <w:tc>
+          <w:tcPr>
+            <w:cnfStyle w:val="001000000000" w:firstRow="0" w:lastRow="0" w:firstColumn="1" w:lastColumn="0" w:oddVBand="0" w:evenVBand="0" w:oddHBand="0" w:evenHBand="0" w:firstRowFirstColumn="0" w:firstRowLastColumn="0" w:lastRowFirstColumn="0" w:lastRowLastColumn="0"/>
+            <w:tcW w:w="3450" w:type="dxa"/>
+          </w:tcPr>
+          <w:p>
+            <w:r>
+              <w:t>STATE_ERROR_WRONG_LPF</w:t>
+            </w:r>
+          </w:p>
+        </w:tc>
+        <w:tc>
+          <w:tcPr>
+            <w:tcW w:w="6126" w:type="dxa"/>
+          </w:tcPr>
+          <w:p>
+            <w:pPr>
+              <w:cnfStyle w:val="000000000000" w:firstRow="0" w:lastRow="0" w:firstColumn="0" w:lastColumn="0" w:oddVBand="0" w:evenVBand="0" w:oddHBand="0" w:evenHBand="0" w:firstRowFirstColumn="0" w:firstRowLastColumn="0" w:lastRowFirstColumn="0" w:lastRowLastColumn="0"/>
+            </w:pPr>
+            <w:r>
+              <w:t xml:space="preserve">The LPF doesn’t have an appropriately formatted LPF. </w:t>
+            </w:r>
+            <w:r>
+              <w:t>The system goes to this state in response to the “</w:t>
+            </w:r>
+            <w:r>
+              <w:t>Incorrect LPF format</w:t>
+            </w:r>
+            <w:r>
+              <w:t>” error.</w:t>
+            </w:r>
+          </w:p>
+        </w:tc>
+      </w:tr>
+      <w:tr>
+        <w:trPr>
+          <w:cnfStyle w:val="000000100000" w:firstRow="0" w:lastRow="0" w:firstColumn="0" w:lastColumn="0" w:oddVBand="0" w:evenVBand="0" w:oddHBand="1" w:evenHBand="0" w:firstRowFirstColumn="0" w:firstRowLastColumn="0" w:lastRowFirstColumn="0" w:lastRowLastColumn="0"/>
+        </w:trPr>
+        <w:tc>
+          <w:tcPr>
+            <w:cnfStyle w:val="001000000000" w:firstRow="0" w:lastRow="0" w:firstColumn="1" w:lastColumn="0" w:oddVBand="0" w:evenVBand="0" w:oddHBand="0" w:evenHBand="0" w:firstRowFirstColumn="0" w:firstRowLastColumn="0" w:lastRowFirstColumn="0" w:lastRowLastColumn="0"/>
+            <w:tcW w:w="3450" w:type="dxa"/>
+          </w:tcPr>
+          <w:p>
+            <w:r>
+              <w:t>STATE_ERROR_TIMEOUT</w:t>
+            </w:r>
+          </w:p>
+        </w:tc>
+        <w:tc>
+          <w:tcPr>
+            <w:tcW w:w="6126" w:type="dxa"/>
+          </w:tcPr>
+          <w:p>
+            <w:pPr>
+              <w:cnfStyle w:val="000000100000" w:firstRow="0" w:lastRow="0" w:firstColumn="0" w:lastColumn="0" w:oddVBand="0" w:evenVBand="0" w:oddHBand="1" w:evenHBand="0" w:firstRowFirstColumn="0" w:firstRowLastColumn="0" w:lastRowFirstColumn="0" w:lastRowLastColumn="0"/>
+            </w:pPr>
+            <w:r>
+              <w:t xml:space="preserve">The device was not able to maintain the specified time resolution. </w:t>
+            </w:r>
+            <w:r>
+              <w:t>The system goes to this state in response to the “</w:t>
+            </w:r>
+            <w:r>
+              <w:t>Timeout</w:t>
+            </w:r>
+            <w:r>
+              <w:t>” error.</w:t>
+            </w:r>
+          </w:p>
+        </w:tc>
+      </w:tr>
+      <w:tr>
+        <w:tc>
+          <w:tcPr>
+            <w:cnfStyle w:val="001000000000" w:firstRow="0" w:lastRow="0" w:firstColumn="1" w:lastColumn="0" w:oddVBand="0" w:evenVBand="0" w:oddHBand="0" w:evenHBand="0" w:firstRowFirstColumn="0" w:firstRowLastColumn="0" w:lastRowFirstColumn="0" w:lastRowLastColumn="0"/>
+            <w:tcW w:w="3450" w:type="dxa"/>
+          </w:tcPr>
+          <w:p>
+            <w:r>
+              <w:t>STATE_ERROR_LPF_UNAVAILABLE</w:t>
+            </w:r>
+          </w:p>
+        </w:tc>
+        <w:tc>
+          <w:tcPr>
+            <w:tcW w:w="6126" w:type="dxa"/>
+          </w:tcPr>
+          <w:p>
+            <w:pPr>
+              <w:cnfStyle w:val="000000000000" w:firstRow="0" w:lastRow="0" w:firstColumn="0" w:lastColumn="0" w:oddVBand="0" w:evenVBand="0" w:oddHBand="0" w:evenHBand="0" w:firstRowFirstColumn="0" w:firstRowLastColumn="0" w:lastRowFirstColumn="0" w:lastRowLastColumn="0"/>
+            </w:pPr>
+            <w:r>
+              <w:t>The system goes to this state in response to the “</w:t>
+            </w:r>
+            <w:r>
+              <w:t>LPF unavailable</w:t>
+            </w:r>
+            <w:r>
+              <w:t>” error.</w:t>
+            </w:r>
+          </w:p>
+        </w:tc>
+      </w:tr>
+    </w:tbl>
+    <w:p/>
     <w:sectPr>
       <w:pgSz w:w="12240" w:h="15840"/>
       <w:pgMar w:top="1440" w:right="1440" w:bottom="1440" w:left="1440" w:header="720" w:footer="720" w:gutter="0"/>
@@ -636,6 +1150,101 @@
 <file path=word/numbering.xml><?xml version="1.0" encoding="utf-8"?>
 <w:numbering xmlns:wpc="http://schemas.microsoft.com/office/word/2010/wordprocessingCanvas" xmlns:mc="http://schemas.openxmlformats.org/markup-compatibility/2006" xmlns:o="urn:schemas-microsoft-com:office:office" xmlns:r="http://schemas.openxmlformats.org/officeDocument/2006/relationships" xmlns:m="http://schemas.openxmlformats.org/officeDocument/2006/math" xmlns:v="urn:schemas-microsoft-com:vml" xmlns:wp14="http://schemas.microsoft.com/office/word/2010/wordprocessingDrawing" xmlns:wp="http://schemas.openxmlformats.org/drawingml/2006/wordprocessingDrawing" xmlns:w10="urn:schemas-microsoft-com:office:word" xmlns:w="http://schemas.openxmlformats.org/wordprocessingml/2006/main" xmlns:w14="http://schemas.microsoft.com/office/word/2010/wordml" xmlns:wpg="http://schemas.microsoft.com/office/word/2010/wordprocessingGroup" xmlns:wpi="http://schemas.microsoft.com/office/word/2010/wordprocessingInk" xmlns:wne="http://schemas.microsoft.com/office/word/2006/wordml" xmlns:wps="http://schemas.microsoft.com/office/word/2010/wordprocessingShape" mc:Ignorable="w14 wp14">
   <w:abstractNum w:abstractNumId="0">
+    <w:nsid w:val="008F0C70"/>
+    <w:multiLevelType w:val="multilevel"/>
+    <w:tmpl w:val="04090025"/>
+    <w:lvl w:ilvl="0">
+      <w:start w:val="1"/>
+      <w:numFmt w:val="decimal"/>
+      <w:pStyle w:val="Heading1"/>
+      <w:lvlText w:val="%1"/>
+      <w:lvlJc w:val="left"/>
+      <w:pPr>
+        <w:ind w:left="432" w:hanging="432"/>
+      </w:pPr>
+    </w:lvl>
+    <w:lvl w:ilvl="1">
+      <w:start w:val="1"/>
+      <w:numFmt w:val="decimal"/>
+      <w:pStyle w:val="Heading2"/>
+      <w:lvlText w:val="%1.%2"/>
+      <w:lvlJc w:val="left"/>
+      <w:pPr>
+        <w:ind w:left="576" w:hanging="576"/>
+      </w:pPr>
+    </w:lvl>
+    <w:lvl w:ilvl="2">
+      <w:start w:val="1"/>
+      <w:numFmt w:val="decimal"/>
+      <w:pStyle w:val="Heading3"/>
+      <w:lvlText w:val="%1.%2.%3"/>
+      <w:lvlJc w:val="left"/>
+      <w:pPr>
+        <w:ind w:left="720" w:hanging="720"/>
+      </w:pPr>
+    </w:lvl>
+    <w:lvl w:ilvl="3">
+      <w:start w:val="1"/>
+      <w:numFmt w:val="decimal"/>
+      <w:pStyle w:val="Heading4"/>
+      <w:lvlText w:val="%1.%2.%3.%4"/>
+      <w:lvlJc w:val="left"/>
+      <w:pPr>
+        <w:ind w:left="864" w:hanging="864"/>
+      </w:pPr>
+    </w:lvl>
+    <w:lvl w:ilvl="4">
+      <w:start w:val="1"/>
+      <w:numFmt w:val="decimal"/>
+      <w:pStyle w:val="Heading5"/>
+      <w:lvlText w:val="%1.%2.%3.%4.%5"/>
+      <w:lvlJc w:val="left"/>
+      <w:pPr>
+        <w:ind w:left="1008" w:hanging="1008"/>
+      </w:pPr>
+    </w:lvl>
+    <w:lvl w:ilvl="5">
+      <w:start w:val="1"/>
+      <w:numFmt w:val="decimal"/>
+      <w:pStyle w:val="Heading6"/>
+      <w:lvlText w:val="%1.%2.%3.%4.%5.%6"/>
+      <w:lvlJc w:val="left"/>
+      <w:pPr>
+        <w:ind w:left="1152" w:hanging="1152"/>
+      </w:pPr>
+    </w:lvl>
+    <w:lvl w:ilvl="6">
+      <w:start w:val="1"/>
+      <w:numFmt w:val="decimal"/>
+      <w:pStyle w:val="Heading7"/>
+      <w:lvlText w:val="%1.%2.%3.%4.%5.%6.%7"/>
+      <w:lvlJc w:val="left"/>
+      <w:pPr>
+        <w:ind w:left="1296" w:hanging="1296"/>
+      </w:pPr>
+    </w:lvl>
+    <w:lvl w:ilvl="7">
+      <w:start w:val="1"/>
+      <w:numFmt w:val="decimal"/>
+      <w:pStyle w:val="Heading8"/>
+      <w:lvlText w:val="%1.%2.%3.%4.%5.%6.%7.%8"/>
+      <w:lvlJc w:val="left"/>
+      <w:pPr>
+        <w:ind w:left="1440" w:hanging="1440"/>
+      </w:pPr>
+    </w:lvl>
+    <w:lvl w:ilvl="8">
+      <w:start w:val="1"/>
+      <w:numFmt w:val="decimal"/>
+      <w:pStyle w:val="Heading9"/>
+      <w:lvlText w:val="%1.%2.%3.%4.%5.%6.%7.%8.%9"/>
+      <w:lvlJc w:val="left"/>
+      <w:pPr>
+        <w:ind w:left="1584" w:hanging="1584"/>
+      </w:pPr>
+    </w:lvl>
+  </w:abstractNum>
+  <w:abstractNum w:abstractNumId="1">
     <w:nsid w:val="3ADC579A"/>
     <w:multiLevelType w:val="hybridMultilevel"/>
     <w:tmpl w:val="D9DC5C76"/>
@@ -748,7 +1357,7 @@
       </w:rPr>
     </w:lvl>
   </w:abstractNum>
-  <w:abstractNum w:abstractNumId="1">
+  <w:abstractNum w:abstractNumId="2">
     <w:nsid w:val="3CC74C97"/>
     <w:multiLevelType w:val="hybridMultilevel"/>
     <w:tmpl w:val="E47601D0"/>
@@ -862,10 +1471,13 @@
     </w:lvl>
   </w:abstractNum>
   <w:num w:numId="1">
-    <w:abstractNumId w:val="0"/>
+    <w:abstractNumId w:val="1"/>
   </w:num>
   <w:num w:numId="2">
-    <w:abstractNumId w:val="1"/>
+    <w:abstractNumId w:val="2"/>
+  </w:num>
+  <w:num w:numId="3">
+    <w:abstractNumId w:val="0"/>
   </w:num>
 </w:numbering>
 </file>
@@ -1041,6 +1653,9 @@
     <w:pPr>
       <w:keepNext/>
       <w:keepLines/>
+      <w:numPr>
+        <w:numId w:val="3"/>
+      </w:numPr>
       <w:spacing w:before="480" w:after="0"/>
       <w:outlineLvl w:val="0"/>
     </w:pPr>
@@ -1065,6 +1680,10 @@
     <w:pPr>
       <w:keepNext/>
       <w:keepLines/>
+      <w:numPr>
+        <w:ilvl w:val="1"/>
+        <w:numId w:val="3"/>
+      </w:numPr>
       <w:spacing w:before="200" w:after="0"/>
       <w:outlineLvl w:val="1"/>
     </w:pPr>
@@ -1075,6 +1694,197 @@
       <w:color w:val="4F81BD" w:themeColor="accent1"/>
       <w:sz w:val="26"/>
       <w:szCs w:val="26"/>
+    </w:rPr>
+  </w:style>
+  <w:style w:type="paragraph" w:styleId="Heading3">
+    <w:name w:val="heading 3"/>
+    <w:basedOn w:val="Normal"/>
+    <w:next w:val="Normal"/>
+    <w:link w:val="Heading3Char"/>
+    <w:uiPriority w:val="9"/>
+    <w:semiHidden/>
+    <w:unhideWhenUsed/>
+    <w:qFormat/>
+    <w:rsid w:val="00826409"/>
+    <w:pPr>
+      <w:keepNext/>
+      <w:keepLines/>
+      <w:numPr>
+        <w:ilvl w:val="2"/>
+        <w:numId w:val="3"/>
+      </w:numPr>
+      <w:spacing w:before="200" w:after="0"/>
+      <w:outlineLvl w:val="2"/>
+    </w:pPr>
+    <w:rPr>
+      <w:rFonts w:asciiTheme="majorHAnsi" w:eastAsiaTheme="majorEastAsia" w:hAnsiTheme="majorHAnsi" w:cstheme="majorBidi"/>
+      <w:b/>
+      <w:bCs/>
+      <w:color w:val="4F81BD" w:themeColor="accent1"/>
+    </w:rPr>
+  </w:style>
+  <w:style w:type="paragraph" w:styleId="Heading4">
+    <w:name w:val="heading 4"/>
+    <w:basedOn w:val="Normal"/>
+    <w:next w:val="Normal"/>
+    <w:link w:val="Heading4Char"/>
+    <w:uiPriority w:val="9"/>
+    <w:semiHidden/>
+    <w:unhideWhenUsed/>
+    <w:qFormat/>
+    <w:rsid w:val="00826409"/>
+    <w:pPr>
+      <w:keepNext/>
+      <w:keepLines/>
+      <w:numPr>
+        <w:ilvl w:val="3"/>
+        <w:numId w:val="3"/>
+      </w:numPr>
+      <w:spacing w:before="200" w:after="0"/>
+      <w:outlineLvl w:val="3"/>
+    </w:pPr>
+    <w:rPr>
+      <w:rFonts w:asciiTheme="majorHAnsi" w:eastAsiaTheme="majorEastAsia" w:hAnsiTheme="majorHAnsi" w:cstheme="majorBidi"/>
+      <w:b/>
+      <w:bCs/>
+      <w:i/>
+      <w:iCs/>
+      <w:color w:val="4F81BD" w:themeColor="accent1"/>
+    </w:rPr>
+  </w:style>
+  <w:style w:type="paragraph" w:styleId="Heading5">
+    <w:name w:val="heading 5"/>
+    <w:basedOn w:val="Normal"/>
+    <w:next w:val="Normal"/>
+    <w:link w:val="Heading5Char"/>
+    <w:uiPriority w:val="9"/>
+    <w:semiHidden/>
+    <w:unhideWhenUsed/>
+    <w:qFormat/>
+    <w:rsid w:val="00826409"/>
+    <w:pPr>
+      <w:keepNext/>
+      <w:keepLines/>
+      <w:numPr>
+        <w:ilvl w:val="4"/>
+        <w:numId w:val="3"/>
+      </w:numPr>
+      <w:spacing w:before="200" w:after="0"/>
+      <w:outlineLvl w:val="4"/>
+    </w:pPr>
+    <w:rPr>
+      <w:rFonts w:asciiTheme="majorHAnsi" w:eastAsiaTheme="majorEastAsia" w:hAnsiTheme="majorHAnsi" w:cstheme="majorBidi"/>
+      <w:color w:val="243F60" w:themeColor="accent1" w:themeShade="7F"/>
+    </w:rPr>
+  </w:style>
+  <w:style w:type="paragraph" w:styleId="Heading6">
+    <w:name w:val="heading 6"/>
+    <w:basedOn w:val="Normal"/>
+    <w:next w:val="Normal"/>
+    <w:link w:val="Heading6Char"/>
+    <w:uiPriority w:val="9"/>
+    <w:semiHidden/>
+    <w:unhideWhenUsed/>
+    <w:qFormat/>
+    <w:rsid w:val="00826409"/>
+    <w:pPr>
+      <w:keepNext/>
+      <w:keepLines/>
+      <w:numPr>
+        <w:ilvl w:val="5"/>
+        <w:numId w:val="3"/>
+      </w:numPr>
+      <w:spacing w:before="200" w:after="0"/>
+      <w:outlineLvl w:val="5"/>
+    </w:pPr>
+    <w:rPr>
+      <w:rFonts w:asciiTheme="majorHAnsi" w:eastAsiaTheme="majorEastAsia" w:hAnsiTheme="majorHAnsi" w:cstheme="majorBidi"/>
+      <w:i/>
+      <w:iCs/>
+      <w:color w:val="243F60" w:themeColor="accent1" w:themeShade="7F"/>
+    </w:rPr>
+  </w:style>
+  <w:style w:type="paragraph" w:styleId="Heading7">
+    <w:name w:val="heading 7"/>
+    <w:basedOn w:val="Normal"/>
+    <w:next w:val="Normal"/>
+    <w:link w:val="Heading7Char"/>
+    <w:uiPriority w:val="9"/>
+    <w:semiHidden/>
+    <w:unhideWhenUsed/>
+    <w:qFormat/>
+    <w:rsid w:val="00826409"/>
+    <w:pPr>
+      <w:keepNext/>
+      <w:keepLines/>
+      <w:numPr>
+        <w:ilvl w:val="6"/>
+        <w:numId w:val="3"/>
+      </w:numPr>
+      <w:spacing w:before="200" w:after="0"/>
+      <w:outlineLvl w:val="6"/>
+    </w:pPr>
+    <w:rPr>
+      <w:rFonts w:asciiTheme="majorHAnsi" w:eastAsiaTheme="majorEastAsia" w:hAnsiTheme="majorHAnsi" w:cstheme="majorBidi"/>
+      <w:i/>
+      <w:iCs/>
+      <w:color w:val="404040" w:themeColor="text1" w:themeTint="BF"/>
+    </w:rPr>
+  </w:style>
+  <w:style w:type="paragraph" w:styleId="Heading8">
+    <w:name w:val="heading 8"/>
+    <w:basedOn w:val="Normal"/>
+    <w:next w:val="Normal"/>
+    <w:link w:val="Heading8Char"/>
+    <w:uiPriority w:val="9"/>
+    <w:semiHidden/>
+    <w:unhideWhenUsed/>
+    <w:qFormat/>
+    <w:rsid w:val="00826409"/>
+    <w:pPr>
+      <w:keepNext/>
+      <w:keepLines/>
+      <w:numPr>
+        <w:ilvl w:val="7"/>
+        <w:numId w:val="3"/>
+      </w:numPr>
+      <w:spacing w:before="200" w:after="0"/>
+      <w:outlineLvl w:val="7"/>
+    </w:pPr>
+    <w:rPr>
+      <w:rFonts w:asciiTheme="majorHAnsi" w:eastAsiaTheme="majorEastAsia" w:hAnsiTheme="majorHAnsi" w:cstheme="majorBidi"/>
+      <w:color w:val="404040" w:themeColor="text1" w:themeTint="BF"/>
+      <w:sz w:val="20"/>
+      <w:szCs w:val="20"/>
+    </w:rPr>
+  </w:style>
+  <w:style w:type="paragraph" w:styleId="Heading9">
+    <w:name w:val="heading 9"/>
+    <w:basedOn w:val="Normal"/>
+    <w:next w:val="Normal"/>
+    <w:link w:val="Heading9Char"/>
+    <w:uiPriority w:val="9"/>
+    <w:semiHidden/>
+    <w:unhideWhenUsed/>
+    <w:qFormat/>
+    <w:rsid w:val="00826409"/>
+    <w:pPr>
+      <w:keepNext/>
+      <w:keepLines/>
+      <w:numPr>
+        <w:ilvl w:val="8"/>
+        <w:numId w:val="3"/>
+      </w:numPr>
+      <w:spacing w:before="200" w:after="0"/>
+      <w:outlineLvl w:val="8"/>
+    </w:pPr>
+    <w:rPr>
+      <w:rFonts w:asciiTheme="majorHAnsi" w:eastAsiaTheme="majorEastAsia" w:hAnsiTheme="majorHAnsi" w:cstheme="majorBidi"/>
+      <w:i/>
+      <w:iCs/>
+      <w:color w:val="404040" w:themeColor="text1" w:themeTint="BF"/>
+      <w:sz w:val="20"/>
+      <w:szCs w:val="20"/>
     </w:rPr>
   </w:style>
   <w:style w:type="character" w:default="1" w:styleId="DefaultParagraphFont">
@@ -1248,6 +2058,125 @@
         </w:tcBorders>
       </w:tcPr>
     </w:tblStylePr>
+  </w:style>
+  <w:style w:type="paragraph" w:styleId="Caption">
+    <w:name w:val="caption"/>
+    <w:basedOn w:val="Normal"/>
+    <w:next w:val="Normal"/>
+    <w:uiPriority w:val="35"/>
+    <w:unhideWhenUsed/>
+    <w:qFormat/>
+    <w:rsid w:val="00826409"/>
+    <w:pPr>
+      <w:spacing w:line="240" w:lineRule="auto"/>
+    </w:pPr>
+    <w:rPr>
+      <w:b/>
+      <w:bCs/>
+      <w:color w:val="4F81BD" w:themeColor="accent1"/>
+      <w:sz w:val="18"/>
+      <w:szCs w:val="18"/>
+    </w:rPr>
+  </w:style>
+  <w:style w:type="character" w:customStyle="1" w:styleId="Heading3Char">
+    <w:name w:val="Heading 3 Char"/>
+    <w:basedOn w:val="DefaultParagraphFont"/>
+    <w:link w:val="Heading3"/>
+    <w:uiPriority w:val="9"/>
+    <w:semiHidden/>
+    <w:rsid w:val="00826409"/>
+    <w:rPr>
+      <w:rFonts w:asciiTheme="majorHAnsi" w:eastAsiaTheme="majorEastAsia" w:hAnsiTheme="majorHAnsi" w:cstheme="majorBidi"/>
+      <w:b/>
+      <w:bCs/>
+      <w:color w:val="4F81BD" w:themeColor="accent1"/>
+    </w:rPr>
+  </w:style>
+  <w:style w:type="character" w:customStyle="1" w:styleId="Heading4Char">
+    <w:name w:val="Heading 4 Char"/>
+    <w:basedOn w:val="DefaultParagraphFont"/>
+    <w:link w:val="Heading4"/>
+    <w:uiPriority w:val="9"/>
+    <w:semiHidden/>
+    <w:rsid w:val="00826409"/>
+    <w:rPr>
+      <w:rFonts w:asciiTheme="majorHAnsi" w:eastAsiaTheme="majorEastAsia" w:hAnsiTheme="majorHAnsi" w:cstheme="majorBidi"/>
+      <w:b/>
+      <w:bCs/>
+      <w:i/>
+      <w:iCs/>
+      <w:color w:val="4F81BD" w:themeColor="accent1"/>
+    </w:rPr>
+  </w:style>
+  <w:style w:type="character" w:customStyle="1" w:styleId="Heading5Char">
+    <w:name w:val="Heading 5 Char"/>
+    <w:basedOn w:val="DefaultParagraphFont"/>
+    <w:link w:val="Heading5"/>
+    <w:uiPriority w:val="9"/>
+    <w:semiHidden/>
+    <w:rsid w:val="00826409"/>
+    <w:rPr>
+      <w:rFonts w:asciiTheme="majorHAnsi" w:eastAsiaTheme="majorEastAsia" w:hAnsiTheme="majorHAnsi" w:cstheme="majorBidi"/>
+      <w:color w:val="243F60" w:themeColor="accent1" w:themeShade="7F"/>
+    </w:rPr>
+  </w:style>
+  <w:style w:type="character" w:customStyle="1" w:styleId="Heading6Char">
+    <w:name w:val="Heading 6 Char"/>
+    <w:basedOn w:val="DefaultParagraphFont"/>
+    <w:link w:val="Heading6"/>
+    <w:uiPriority w:val="9"/>
+    <w:semiHidden/>
+    <w:rsid w:val="00826409"/>
+    <w:rPr>
+      <w:rFonts w:asciiTheme="majorHAnsi" w:eastAsiaTheme="majorEastAsia" w:hAnsiTheme="majorHAnsi" w:cstheme="majorBidi"/>
+      <w:i/>
+      <w:iCs/>
+      <w:color w:val="243F60" w:themeColor="accent1" w:themeShade="7F"/>
+    </w:rPr>
+  </w:style>
+  <w:style w:type="character" w:customStyle="1" w:styleId="Heading7Char">
+    <w:name w:val="Heading 7 Char"/>
+    <w:basedOn w:val="DefaultParagraphFont"/>
+    <w:link w:val="Heading7"/>
+    <w:uiPriority w:val="9"/>
+    <w:semiHidden/>
+    <w:rsid w:val="00826409"/>
+    <w:rPr>
+      <w:rFonts w:asciiTheme="majorHAnsi" w:eastAsiaTheme="majorEastAsia" w:hAnsiTheme="majorHAnsi" w:cstheme="majorBidi"/>
+      <w:i/>
+      <w:iCs/>
+      <w:color w:val="404040" w:themeColor="text1" w:themeTint="BF"/>
+    </w:rPr>
+  </w:style>
+  <w:style w:type="character" w:customStyle="1" w:styleId="Heading8Char">
+    <w:name w:val="Heading 8 Char"/>
+    <w:basedOn w:val="DefaultParagraphFont"/>
+    <w:link w:val="Heading8"/>
+    <w:uiPriority w:val="9"/>
+    <w:semiHidden/>
+    <w:rsid w:val="00826409"/>
+    <w:rPr>
+      <w:rFonts w:asciiTheme="majorHAnsi" w:eastAsiaTheme="majorEastAsia" w:hAnsiTheme="majorHAnsi" w:cstheme="majorBidi"/>
+      <w:color w:val="404040" w:themeColor="text1" w:themeTint="BF"/>
+      <w:sz w:val="20"/>
+      <w:szCs w:val="20"/>
+    </w:rPr>
+  </w:style>
+  <w:style w:type="character" w:customStyle="1" w:styleId="Heading9Char">
+    <w:name w:val="Heading 9 Char"/>
+    <w:basedOn w:val="DefaultParagraphFont"/>
+    <w:link w:val="Heading9"/>
+    <w:uiPriority w:val="9"/>
+    <w:semiHidden/>
+    <w:rsid w:val="00826409"/>
+    <w:rPr>
+      <w:rFonts w:asciiTheme="majorHAnsi" w:eastAsiaTheme="majorEastAsia" w:hAnsiTheme="majorHAnsi" w:cstheme="majorBidi"/>
+      <w:i/>
+      <w:iCs/>
+      <w:color w:val="404040" w:themeColor="text1" w:themeTint="BF"/>
+      <w:sz w:val="20"/>
+      <w:szCs w:val="20"/>
+    </w:rPr>
   </w:style>
 </w:styles>
 </file>
@@ -1423,6 +2352,9 @@
     <w:pPr>
       <w:keepNext/>
       <w:keepLines/>
+      <w:numPr>
+        <w:numId w:val="3"/>
+      </w:numPr>
       <w:spacing w:before="480" w:after="0"/>
       <w:outlineLvl w:val="0"/>
     </w:pPr>
@@ -1447,6 +2379,10 @@
     <w:pPr>
       <w:keepNext/>
       <w:keepLines/>
+      <w:numPr>
+        <w:ilvl w:val="1"/>
+        <w:numId w:val="3"/>
+      </w:numPr>
       <w:spacing w:before="200" w:after="0"/>
       <w:outlineLvl w:val="1"/>
     </w:pPr>
@@ -1457,6 +2393,197 @@
       <w:color w:val="4F81BD" w:themeColor="accent1"/>
       <w:sz w:val="26"/>
       <w:szCs w:val="26"/>
+    </w:rPr>
+  </w:style>
+  <w:style w:type="paragraph" w:styleId="Heading3">
+    <w:name w:val="heading 3"/>
+    <w:basedOn w:val="Normal"/>
+    <w:next w:val="Normal"/>
+    <w:link w:val="Heading3Char"/>
+    <w:uiPriority w:val="9"/>
+    <w:semiHidden/>
+    <w:unhideWhenUsed/>
+    <w:qFormat/>
+    <w:rsid w:val="00826409"/>
+    <w:pPr>
+      <w:keepNext/>
+      <w:keepLines/>
+      <w:numPr>
+        <w:ilvl w:val="2"/>
+        <w:numId w:val="3"/>
+      </w:numPr>
+      <w:spacing w:before="200" w:after="0"/>
+      <w:outlineLvl w:val="2"/>
+    </w:pPr>
+    <w:rPr>
+      <w:rFonts w:asciiTheme="majorHAnsi" w:eastAsiaTheme="majorEastAsia" w:hAnsiTheme="majorHAnsi" w:cstheme="majorBidi"/>
+      <w:b/>
+      <w:bCs/>
+      <w:color w:val="4F81BD" w:themeColor="accent1"/>
+    </w:rPr>
+  </w:style>
+  <w:style w:type="paragraph" w:styleId="Heading4">
+    <w:name w:val="heading 4"/>
+    <w:basedOn w:val="Normal"/>
+    <w:next w:val="Normal"/>
+    <w:link w:val="Heading4Char"/>
+    <w:uiPriority w:val="9"/>
+    <w:semiHidden/>
+    <w:unhideWhenUsed/>
+    <w:qFormat/>
+    <w:rsid w:val="00826409"/>
+    <w:pPr>
+      <w:keepNext/>
+      <w:keepLines/>
+      <w:numPr>
+        <w:ilvl w:val="3"/>
+        <w:numId w:val="3"/>
+      </w:numPr>
+      <w:spacing w:before="200" w:after="0"/>
+      <w:outlineLvl w:val="3"/>
+    </w:pPr>
+    <w:rPr>
+      <w:rFonts w:asciiTheme="majorHAnsi" w:eastAsiaTheme="majorEastAsia" w:hAnsiTheme="majorHAnsi" w:cstheme="majorBidi"/>
+      <w:b/>
+      <w:bCs/>
+      <w:i/>
+      <w:iCs/>
+      <w:color w:val="4F81BD" w:themeColor="accent1"/>
+    </w:rPr>
+  </w:style>
+  <w:style w:type="paragraph" w:styleId="Heading5">
+    <w:name w:val="heading 5"/>
+    <w:basedOn w:val="Normal"/>
+    <w:next w:val="Normal"/>
+    <w:link w:val="Heading5Char"/>
+    <w:uiPriority w:val="9"/>
+    <w:semiHidden/>
+    <w:unhideWhenUsed/>
+    <w:qFormat/>
+    <w:rsid w:val="00826409"/>
+    <w:pPr>
+      <w:keepNext/>
+      <w:keepLines/>
+      <w:numPr>
+        <w:ilvl w:val="4"/>
+        <w:numId w:val="3"/>
+      </w:numPr>
+      <w:spacing w:before="200" w:after="0"/>
+      <w:outlineLvl w:val="4"/>
+    </w:pPr>
+    <w:rPr>
+      <w:rFonts w:asciiTheme="majorHAnsi" w:eastAsiaTheme="majorEastAsia" w:hAnsiTheme="majorHAnsi" w:cstheme="majorBidi"/>
+      <w:color w:val="243F60" w:themeColor="accent1" w:themeShade="7F"/>
+    </w:rPr>
+  </w:style>
+  <w:style w:type="paragraph" w:styleId="Heading6">
+    <w:name w:val="heading 6"/>
+    <w:basedOn w:val="Normal"/>
+    <w:next w:val="Normal"/>
+    <w:link w:val="Heading6Char"/>
+    <w:uiPriority w:val="9"/>
+    <w:semiHidden/>
+    <w:unhideWhenUsed/>
+    <w:qFormat/>
+    <w:rsid w:val="00826409"/>
+    <w:pPr>
+      <w:keepNext/>
+      <w:keepLines/>
+      <w:numPr>
+        <w:ilvl w:val="5"/>
+        <w:numId w:val="3"/>
+      </w:numPr>
+      <w:spacing w:before="200" w:after="0"/>
+      <w:outlineLvl w:val="5"/>
+    </w:pPr>
+    <w:rPr>
+      <w:rFonts w:asciiTheme="majorHAnsi" w:eastAsiaTheme="majorEastAsia" w:hAnsiTheme="majorHAnsi" w:cstheme="majorBidi"/>
+      <w:i/>
+      <w:iCs/>
+      <w:color w:val="243F60" w:themeColor="accent1" w:themeShade="7F"/>
+    </w:rPr>
+  </w:style>
+  <w:style w:type="paragraph" w:styleId="Heading7">
+    <w:name w:val="heading 7"/>
+    <w:basedOn w:val="Normal"/>
+    <w:next w:val="Normal"/>
+    <w:link w:val="Heading7Char"/>
+    <w:uiPriority w:val="9"/>
+    <w:semiHidden/>
+    <w:unhideWhenUsed/>
+    <w:qFormat/>
+    <w:rsid w:val="00826409"/>
+    <w:pPr>
+      <w:keepNext/>
+      <w:keepLines/>
+      <w:numPr>
+        <w:ilvl w:val="6"/>
+        <w:numId w:val="3"/>
+      </w:numPr>
+      <w:spacing w:before="200" w:after="0"/>
+      <w:outlineLvl w:val="6"/>
+    </w:pPr>
+    <w:rPr>
+      <w:rFonts w:asciiTheme="majorHAnsi" w:eastAsiaTheme="majorEastAsia" w:hAnsiTheme="majorHAnsi" w:cstheme="majorBidi"/>
+      <w:i/>
+      <w:iCs/>
+      <w:color w:val="404040" w:themeColor="text1" w:themeTint="BF"/>
+    </w:rPr>
+  </w:style>
+  <w:style w:type="paragraph" w:styleId="Heading8">
+    <w:name w:val="heading 8"/>
+    <w:basedOn w:val="Normal"/>
+    <w:next w:val="Normal"/>
+    <w:link w:val="Heading8Char"/>
+    <w:uiPriority w:val="9"/>
+    <w:semiHidden/>
+    <w:unhideWhenUsed/>
+    <w:qFormat/>
+    <w:rsid w:val="00826409"/>
+    <w:pPr>
+      <w:keepNext/>
+      <w:keepLines/>
+      <w:numPr>
+        <w:ilvl w:val="7"/>
+        <w:numId w:val="3"/>
+      </w:numPr>
+      <w:spacing w:before="200" w:after="0"/>
+      <w:outlineLvl w:val="7"/>
+    </w:pPr>
+    <w:rPr>
+      <w:rFonts w:asciiTheme="majorHAnsi" w:eastAsiaTheme="majorEastAsia" w:hAnsiTheme="majorHAnsi" w:cstheme="majorBidi"/>
+      <w:color w:val="404040" w:themeColor="text1" w:themeTint="BF"/>
+      <w:sz w:val="20"/>
+      <w:szCs w:val="20"/>
+    </w:rPr>
+  </w:style>
+  <w:style w:type="paragraph" w:styleId="Heading9">
+    <w:name w:val="heading 9"/>
+    <w:basedOn w:val="Normal"/>
+    <w:next w:val="Normal"/>
+    <w:link w:val="Heading9Char"/>
+    <w:uiPriority w:val="9"/>
+    <w:semiHidden/>
+    <w:unhideWhenUsed/>
+    <w:qFormat/>
+    <w:rsid w:val="00826409"/>
+    <w:pPr>
+      <w:keepNext/>
+      <w:keepLines/>
+      <w:numPr>
+        <w:ilvl w:val="8"/>
+        <w:numId w:val="3"/>
+      </w:numPr>
+      <w:spacing w:before="200" w:after="0"/>
+      <w:outlineLvl w:val="8"/>
+    </w:pPr>
+    <w:rPr>
+      <w:rFonts w:asciiTheme="majorHAnsi" w:eastAsiaTheme="majorEastAsia" w:hAnsiTheme="majorHAnsi" w:cstheme="majorBidi"/>
+      <w:i/>
+      <w:iCs/>
+      <w:color w:val="404040" w:themeColor="text1" w:themeTint="BF"/>
+      <w:sz w:val="20"/>
+      <w:szCs w:val="20"/>
     </w:rPr>
   </w:style>
   <w:style w:type="character" w:default="1" w:styleId="DefaultParagraphFont">
@@ -1630,6 +2757,125 @@
         </w:tcBorders>
       </w:tcPr>
     </w:tblStylePr>
+  </w:style>
+  <w:style w:type="paragraph" w:styleId="Caption">
+    <w:name w:val="caption"/>
+    <w:basedOn w:val="Normal"/>
+    <w:next w:val="Normal"/>
+    <w:uiPriority w:val="35"/>
+    <w:unhideWhenUsed/>
+    <w:qFormat/>
+    <w:rsid w:val="00826409"/>
+    <w:pPr>
+      <w:spacing w:line="240" w:lineRule="auto"/>
+    </w:pPr>
+    <w:rPr>
+      <w:b/>
+      <w:bCs/>
+      <w:color w:val="4F81BD" w:themeColor="accent1"/>
+      <w:sz w:val="18"/>
+      <w:szCs w:val="18"/>
+    </w:rPr>
+  </w:style>
+  <w:style w:type="character" w:customStyle="1" w:styleId="Heading3Char">
+    <w:name w:val="Heading 3 Char"/>
+    <w:basedOn w:val="DefaultParagraphFont"/>
+    <w:link w:val="Heading3"/>
+    <w:uiPriority w:val="9"/>
+    <w:semiHidden/>
+    <w:rsid w:val="00826409"/>
+    <w:rPr>
+      <w:rFonts w:asciiTheme="majorHAnsi" w:eastAsiaTheme="majorEastAsia" w:hAnsiTheme="majorHAnsi" w:cstheme="majorBidi"/>
+      <w:b/>
+      <w:bCs/>
+      <w:color w:val="4F81BD" w:themeColor="accent1"/>
+    </w:rPr>
+  </w:style>
+  <w:style w:type="character" w:customStyle="1" w:styleId="Heading4Char">
+    <w:name w:val="Heading 4 Char"/>
+    <w:basedOn w:val="DefaultParagraphFont"/>
+    <w:link w:val="Heading4"/>
+    <w:uiPriority w:val="9"/>
+    <w:semiHidden/>
+    <w:rsid w:val="00826409"/>
+    <w:rPr>
+      <w:rFonts w:asciiTheme="majorHAnsi" w:eastAsiaTheme="majorEastAsia" w:hAnsiTheme="majorHAnsi" w:cstheme="majorBidi"/>
+      <w:b/>
+      <w:bCs/>
+      <w:i/>
+      <w:iCs/>
+      <w:color w:val="4F81BD" w:themeColor="accent1"/>
+    </w:rPr>
+  </w:style>
+  <w:style w:type="character" w:customStyle="1" w:styleId="Heading5Char">
+    <w:name w:val="Heading 5 Char"/>
+    <w:basedOn w:val="DefaultParagraphFont"/>
+    <w:link w:val="Heading5"/>
+    <w:uiPriority w:val="9"/>
+    <w:semiHidden/>
+    <w:rsid w:val="00826409"/>
+    <w:rPr>
+      <w:rFonts w:asciiTheme="majorHAnsi" w:eastAsiaTheme="majorEastAsia" w:hAnsiTheme="majorHAnsi" w:cstheme="majorBidi"/>
+      <w:color w:val="243F60" w:themeColor="accent1" w:themeShade="7F"/>
+    </w:rPr>
+  </w:style>
+  <w:style w:type="character" w:customStyle="1" w:styleId="Heading6Char">
+    <w:name w:val="Heading 6 Char"/>
+    <w:basedOn w:val="DefaultParagraphFont"/>
+    <w:link w:val="Heading6"/>
+    <w:uiPriority w:val="9"/>
+    <w:semiHidden/>
+    <w:rsid w:val="00826409"/>
+    <w:rPr>
+      <w:rFonts w:asciiTheme="majorHAnsi" w:eastAsiaTheme="majorEastAsia" w:hAnsiTheme="majorHAnsi" w:cstheme="majorBidi"/>
+      <w:i/>
+      <w:iCs/>
+      <w:color w:val="243F60" w:themeColor="accent1" w:themeShade="7F"/>
+    </w:rPr>
+  </w:style>
+  <w:style w:type="character" w:customStyle="1" w:styleId="Heading7Char">
+    <w:name w:val="Heading 7 Char"/>
+    <w:basedOn w:val="DefaultParagraphFont"/>
+    <w:link w:val="Heading7"/>
+    <w:uiPriority w:val="9"/>
+    <w:semiHidden/>
+    <w:rsid w:val="00826409"/>
+    <w:rPr>
+      <w:rFonts w:asciiTheme="majorHAnsi" w:eastAsiaTheme="majorEastAsia" w:hAnsiTheme="majorHAnsi" w:cstheme="majorBidi"/>
+      <w:i/>
+      <w:iCs/>
+      <w:color w:val="404040" w:themeColor="text1" w:themeTint="BF"/>
+    </w:rPr>
+  </w:style>
+  <w:style w:type="character" w:customStyle="1" w:styleId="Heading8Char">
+    <w:name w:val="Heading 8 Char"/>
+    <w:basedOn w:val="DefaultParagraphFont"/>
+    <w:link w:val="Heading8"/>
+    <w:uiPriority w:val="9"/>
+    <w:semiHidden/>
+    <w:rsid w:val="00826409"/>
+    <w:rPr>
+      <w:rFonts w:asciiTheme="majorHAnsi" w:eastAsiaTheme="majorEastAsia" w:hAnsiTheme="majorHAnsi" w:cstheme="majorBidi"/>
+      <w:color w:val="404040" w:themeColor="text1" w:themeTint="BF"/>
+      <w:sz w:val="20"/>
+      <w:szCs w:val="20"/>
+    </w:rPr>
+  </w:style>
+  <w:style w:type="character" w:customStyle="1" w:styleId="Heading9Char">
+    <w:name w:val="Heading 9 Char"/>
+    <w:basedOn w:val="DefaultParagraphFont"/>
+    <w:link w:val="Heading9"/>
+    <w:uiPriority w:val="9"/>
+    <w:semiHidden/>
+    <w:rsid w:val="00826409"/>
+    <w:rPr>
+      <w:rFonts w:asciiTheme="majorHAnsi" w:eastAsiaTheme="majorEastAsia" w:hAnsiTheme="majorHAnsi" w:cstheme="majorBidi"/>
+      <w:i/>
+      <w:iCs/>
+      <w:color w:val="404040" w:themeColor="text1" w:themeTint="BF"/>
+      <w:sz w:val="20"/>
+      <w:szCs w:val="20"/>
+    </w:rPr>
   </w:style>
 </w:styles>
 </file>
@@ -1917,4 +3163,16 @@
   <a:objectDefaults/>
   <a:extraClrSchemeLst/>
 </a:theme>
+</file>
+
+<file path=customXml/item1.xml><?xml version="1.0" encoding="utf-8"?>
+<b:Sources xmlns:b="http://schemas.openxmlformats.org/officeDocument/2006/bibliography" xmlns="http://schemas.openxmlformats.org/officeDocument/2006/bibliography" SelectedStyle="\IEEE2006OfficeOnline.xsl" StyleName="IEEE 2006"/>
+</file>
+
+<file path=customXml/itemProps1.xml><?xml version="1.0" encoding="utf-8"?>
+<ds:datastoreItem xmlns:ds="http://schemas.openxmlformats.org/officeDocument/2006/customXml" ds:itemID="{130B1560-07C3-4D17-A336-534EBF0242BB}">
+  <ds:schemaRefs>
+    <ds:schemaRef ds:uri="http://schemas.openxmlformats.org/officeDocument/2006/bibliography"/>
+  </ds:schemaRefs>
+</ds:datastoreItem>
 </file>
</xml_diff>

<commit_message>
Added lpf format in specification file.
</commit_message>
<xml_diff>
--- a/Specification.docx
+++ b/Specification.docx
@@ -20,7 +20,442 @@
     </w:p>
     <w:p>
       <w:r>
-        <w:t>Detailed on Google Docs</w:t>
+        <w:t>The Plate Device will read a file from an SD card whose contents indicates the intensities of light at each well in time. The file should be named “</w:t>
+      </w:r>
+      <w:proofErr w:type="spellStart"/>
+      <w:r>
+        <w:t>program.lpf</w:t>
+      </w:r>
+      <w:proofErr w:type="spellEnd"/>
+      <w:r>
+        <w:t>” and reside in the root directory (folder) of the SD card.</w:t>
+      </w:r>
+    </w:p>
+    <w:p>
+      <w:pPr>
+        <w:pStyle w:val="Heading3"/>
+      </w:pPr>
+      <w:r>
+        <w:t>Version 1.0</w:t>
+      </w:r>
+    </w:p>
+    <w:p>
+      <w:r>
+        <w:t>Version 1.0 of the LPF encodes the program as the set of light intensities of all the channels at every time point, with a fixed time step.</w:t>
+      </w:r>
+    </w:p>
+    <w:p>
+      <w:pPr>
+        <w:pStyle w:val="Heading4"/>
+      </w:pPr>
+      <w:r>
+        <w:t>Headers (bytes 0-31)</w:t>
+      </w:r>
+      <w:bookmarkStart w:id="0" w:name="_GoBack"/>
+      <w:bookmarkEnd w:id="0"/>
+    </w:p>
+    <w:p>
+      <w:r>
+        <w:t>Each header field is 32-bits long.</w:t>
+      </w:r>
+    </w:p>
+    <w:p>
+      <w:pPr>
+        <w:pStyle w:val="Caption"/>
+      </w:pPr>
+      <w:proofErr w:type="gramStart"/>
+      <w:r>
+        <w:t xml:space="preserve">Table </w:t>
+      </w:r>
+      <w:proofErr w:type="gramEnd"/>
+      <w:r>
+        <w:fldChar w:fldCharType="begin"/>
+      </w:r>
+      <w:r>
+        <w:instrText xml:space="preserve"> STYLEREF 1 \s </w:instrText>
+      </w:r>
+      <w:r>
+        <w:fldChar w:fldCharType="separate"/>
+      </w:r>
+      <w:r>
+        <w:rPr>
+          <w:noProof/>
+        </w:rPr>
+        <w:t>1</w:t>
+      </w:r>
+      <w:r>
+        <w:rPr>
+          <w:noProof/>
+        </w:rPr>
+        <w:fldChar w:fldCharType="end"/>
+      </w:r>
+      <w:proofErr w:type="gramStart"/>
+      <w:r>
+        <w:noBreakHyphen/>
+      </w:r>
+      <w:proofErr w:type="gramEnd"/>
+      <w:r>
+        <w:fldChar w:fldCharType="begin"/>
+      </w:r>
+      <w:r>
+        <w:instrText xml:space="preserve"> SEQ Table \* ARABIC \s 1 </w:instrText>
+      </w:r>
+      <w:r>
+        <w:fldChar w:fldCharType="separate"/>
+      </w:r>
+      <w:r>
+        <w:rPr>
+          <w:noProof/>
+        </w:rPr>
+        <w:t>1</w:t>
+      </w:r>
+      <w:r>
+        <w:rPr>
+          <w:noProof/>
+        </w:rPr>
+        <w:fldChar w:fldCharType="end"/>
+      </w:r>
+      <w:proofErr w:type="gramStart"/>
+      <w:r>
+        <w:t>.</w:t>
+      </w:r>
+      <w:proofErr w:type="gramEnd"/>
+      <w:r>
+        <w:t xml:space="preserve"> </w:t>
+      </w:r>
+      <w:r>
+        <w:t>Header fields</w:t>
+      </w:r>
+    </w:p>
+    <w:tbl>
+      <w:tblPr>
+        <w:tblStyle w:val="LightList-Accent1"/>
+        <w:tblW w:w="9360" w:type="dxa"/>
+        <w:tblLook w:val="04A0" w:firstRow="1" w:lastRow="0" w:firstColumn="1" w:lastColumn="0" w:noHBand="0" w:noVBand="1"/>
+      </w:tblPr>
+      <w:tblGrid>
+        <w:gridCol w:w="873"/>
+        <w:gridCol w:w="2658"/>
+        <w:gridCol w:w="5829"/>
+      </w:tblGrid>
+      <w:tr>
+        <w:trPr>
+          <w:cnfStyle w:val="100000000000" w:firstRow="1" w:lastRow="0" w:firstColumn="0" w:lastColumn="0" w:oddVBand="0" w:evenVBand="0" w:oddHBand="0" w:evenHBand="0" w:firstRowFirstColumn="0" w:firstRowLastColumn="0" w:lastRowFirstColumn="0" w:lastRowLastColumn="0"/>
+          <w:trHeight w:val="288"/>
+        </w:trPr>
+        <w:tc>
+          <w:tcPr>
+            <w:cnfStyle w:val="001000000000" w:firstRow="0" w:lastRow="0" w:firstColumn="1" w:lastColumn="0" w:oddVBand="0" w:evenVBand="0" w:oddHBand="0" w:evenHBand="0" w:firstRowFirstColumn="0" w:firstRowLastColumn="0" w:lastRowFirstColumn="0" w:lastRowLastColumn="0"/>
+            <w:tcW w:w="0" w:type="auto"/>
+            <w:hideMark/>
+          </w:tcPr>
+          <w:p>
+            <w:r>
+              <w:t>Bytes</w:t>
+            </w:r>
+          </w:p>
+        </w:tc>
+        <w:tc>
+          <w:tcPr>
+            <w:tcW w:w="0" w:type="auto"/>
+            <w:hideMark/>
+          </w:tcPr>
+          <w:p>
+            <w:pPr>
+              <w:cnfStyle w:val="100000000000" w:firstRow="1" w:lastRow="0" w:firstColumn="0" w:lastColumn="0" w:oddVBand="0" w:evenVBand="0" w:oddHBand="0" w:evenHBand="0" w:firstRowFirstColumn="0" w:firstRowLastColumn="0" w:lastRowFirstColumn="0" w:lastRowLastColumn="0"/>
+            </w:pPr>
+            <w:r>
+              <w:t>Name</w:t>
+            </w:r>
+          </w:p>
+        </w:tc>
+        <w:tc>
+          <w:tcPr>
+            <w:tcW w:w="0" w:type="auto"/>
+            <w:hideMark/>
+          </w:tcPr>
+          <w:p>
+            <w:pPr>
+              <w:cnfStyle w:val="100000000000" w:firstRow="1" w:lastRow="0" w:firstColumn="0" w:lastColumn="0" w:oddVBand="0" w:evenVBand="0" w:oddHBand="0" w:evenHBand="0" w:firstRowFirstColumn="0" w:firstRowLastColumn="0" w:lastRowFirstColumn="0" w:lastRowLastColumn="0"/>
+            </w:pPr>
+            <w:r>
+              <w:t>Description</w:t>
+            </w:r>
+          </w:p>
+        </w:tc>
+      </w:tr>
+      <w:tr>
+        <w:trPr>
+          <w:cnfStyle w:val="000000100000" w:firstRow="0" w:lastRow="0" w:firstColumn="0" w:lastColumn="0" w:oddVBand="0" w:evenVBand="0" w:oddHBand="1" w:evenHBand="0" w:firstRowFirstColumn="0" w:firstRowLastColumn="0" w:lastRowFirstColumn="0" w:lastRowLastColumn="0"/>
+          <w:trHeight w:val="288"/>
+        </w:trPr>
+        <w:tc>
+          <w:tcPr>
+            <w:cnfStyle w:val="001000000000" w:firstRow="0" w:lastRow="0" w:firstColumn="1" w:lastColumn="0" w:oddVBand="0" w:evenVBand="0" w:oddHBand="0" w:evenHBand="0" w:firstRowFirstColumn="0" w:firstRowLastColumn="0" w:lastRowFirstColumn="0" w:lastRowLastColumn="0"/>
+            <w:tcW w:w="0" w:type="auto"/>
+            <w:hideMark/>
+          </w:tcPr>
+          <w:p>
+            <w:r>
+              <w:t>0-3</w:t>
+            </w:r>
+          </w:p>
+        </w:tc>
+        <w:tc>
+          <w:tcPr>
+            <w:tcW w:w="0" w:type="auto"/>
+            <w:hideMark/>
+          </w:tcPr>
+          <w:p>
+            <w:pPr>
+              <w:cnfStyle w:val="000000100000" w:firstRow="0" w:lastRow="0" w:firstColumn="0" w:lastColumn="0" w:oddVBand="0" w:evenVBand="0" w:oddHBand="1" w:evenHBand="0" w:firstRowFirstColumn="0" w:firstRowLastColumn="0" w:lastRowFirstColumn="0" w:lastRowLastColumn="0"/>
+            </w:pPr>
+            <w:r>
+              <w:t>FILE_VERSION</w:t>
+            </w:r>
+          </w:p>
+        </w:tc>
+        <w:tc>
+          <w:tcPr>
+            <w:tcW w:w="0" w:type="auto"/>
+            <w:hideMark/>
+          </w:tcPr>
+          <w:p>
+            <w:pPr>
+              <w:cnfStyle w:val="000000100000" w:firstRow="0" w:lastRow="0" w:firstColumn="0" w:lastColumn="0" w:oddVBand="0" w:evenVBand="0" w:oddHBand="1" w:evenHBand="0" w:firstRowFirstColumn="0" w:firstRowLastColumn="0" w:lastRowFirstColumn="0" w:lastRowLastColumn="0"/>
+            </w:pPr>
+            <w:r>
+              <w:t>File version of the file, constant to 0x0001.</w:t>
+            </w:r>
+          </w:p>
+        </w:tc>
+      </w:tr>
+      <w:tr>
+        <w:trPr>
+          <w:trHeight w:val="288"/>
+        </w:trPr>
+        <w:tc>
+          <w:tcPr>
+            <w:cnfStyle w:val="001000000000" w:firstRow="0" w:lastRow="0" w:firstColumn="1" w:lastColumn="0" w:oddVBand="0" w:evenVBand="0" w:oddHBand="0" w:evenHBand="0" w:firstRowFirstColumn="0" w:firstRowLastColumn="0" w:lastRowFirstColumn="0" w:lastRowLastColumn="0"/>
+            <w:tcW w:w="0" w:type="auto"/>
+            <w:hideMark/>
+          </w:tcPr>
+          <w:p>
+            <w:r>
+              <w:t>4-7</w:t>
+            </w:r>
+          </w:p>
+        </w:tc>
+        <w:tc>
+          <w:tcPr>
+            <w:tcW w:w="0" w:type="auto"/>
+            <w:hideMark/>
+          </w:tcPr>
+          <w:p>
+            <w:pPr>
+              <w:cnfStyle w:val="000000000000" w:firstRow="0" w:lastRow="0" w:firstColumn="0" w:lastColumn="0" w:oddVBand="0" w:evenVBand="0" w:oddHBand="0" w:evenHBand="0" w:firstRowFirstColumn="0" w:firstRowLastColumn="0" w:lastRowFirstColumn="0" w:lastRowLastColumn="0"/>
+            </w:pPr>
+            <w:r>
+              <w:t>NUMBER_CHANNELS*</w:t>
+            </w:r>
+          </w:p>
+        </w:tc>
+        <w:tc>
+          <w:tcPr>
+            <w:tcW w:w="0" w:type="auto"/>
+            <w:hideMark/>
+          </w:tcPr>
+          <w:p>
+            <w:pPr>
+              <w:cnfStyle w:val="000000000000" w:firstRow="0" w:lastRow="0" w:firstColumn="0" w:lastColumn="0" w:oddVBand="0" w:evenVBand="0" w:oddHBand="0" w:evenHBand="0" w:firstRowFirstColumn="0" w:firstRowLastColumn="0" w:lastRowFirstColumn="0" w:lastRowLastColumn="0"/>
+            </w:pPr>
+            <w:r>
+              <w:t>Number of channels that the program is written for.</w:t>
+            </w:r>
+          </w:p>
+        </w:tc>
+      </w:tr>
+      <w:tr>
+        <w:trPr>
+          <w:cnfStyle w:val="000000100000" w:firstRow="0" w:lastRow="0" w:firstColumn="0" w:lastColumn="0" w:oddVBand="0" w:evenVBand="0" w:oddHBand="1" w:evenHBand="0" w:firstRowFirstColumn="0" w:firstRowLastColumn="0" w:lastRowFirstColumn="0" w:lastRowLastColumn="0"/>
+          <w:trHeight w:val="288"/>
+        </w:trPr>
+        <w:tc>
+          <w:tcPr>
+            <w:cnfStyle w:val="001000000000" w:firstRow="0" w:lastRow="0" w:firstColumn="1" w:lastColumn="0" w:oddVBand="0" w:evenVBand="0" w:oddHBand="0" w:evenHBand="0" w:firstRowFirstColumn="0" w:firstRowLastColumn="0" w:lastRowFirstColumn="0" w:lastRowLastColumn="0"/>
+            <w:tcW w:w="0" w:type="auto"/>
+            <w:hideMark/>
+          </w:tcPr>
+          <w:p>
+            <w:r>
+              <w:t>8-11</w:t>
+            </w:r>
+          </w:p>
+        </w:tc>
+        <w:tc>
+          <w:tcPr>
+            <w:tcW w:w="0" w:type="auto"/>
+            <w:hideMark/>
+          </w:tcPr>
+          <w:p>
+            <w:pPr>
+              <w:cnfStyle w:val="000000100000" w:firstRow="0" w:lastRow="0" w:firstColumn="0" w:lastColumn="0" w:oddVBand="0" w:evenVBand="0" w:oddHBand="1" w:evenHBand="0" w:firstRowFirstColumn="0" w:firstRowLastColumn="0" w:lastRowFirstColumn="0" w:lastRowLastColumn="0"/>
+            </w:pPr>
+            <w:r>
+              <w:t>STEP_SIZE</w:t>
+            </w:r>
+          </w:p>
+        </w:tc>
+        <w:tc>
+          <w:tcPr>
+            <w:tcW w:w="0" w:type="auto"/>
+            <w:hideMark/>
+          </w:tcPr>
+          <w:p>
+            <w:pPr>
+              <w:cnfStyle w:val="000000100000" w:firstRow="0" w:lastRow="0" w:firstColumn="0" w:lastColumn="0" w:oddVBand="0" w:evenVBand="0" w:oddHBand="1" w:evenHBand="0" w:firstRowFirstColumn="0" w:firstRowLastColumn="0" w:lastRowFirstColumn="0" w:lastRowLastColumn="0"/>
+            </w:pPr>
+            <w:r>
+              <w:t xml:space="preserve">Step size in </w:t>
+            </w:r>
+            <w:proofErr w:type="spellStart"/>
+            <w:r>
+              <w:t>ms</w:t>
+            </w:r>
+            <w:proofErr w:type="spellEnd"/>
+            <w:r>
+              <w:t>**</w:t>
+            </w:r>
+          </w:p>
+        </w:tc>
+      </w:tr>
+      <w:tr>
+        <w:trPr>
+          <w:trHeight w:val="288"/>
+        </w:trPr>
+        <w:tc>
+          <w:tcPr>
+            <w:cnfStyle w:val="001000000000" w:firstRow="0" w:lastRow="0" w:firstColumn="1" w:lastColumn="0" w:oddVBand="0" w:evenVBand="0" w:oddHBand="0" w:evenHBand="0" w:firstRowFirstColumn="0" w:firstRowLastColumn="0" w:lastRowFirstColumn="0" w:lastRowLastColumn="0"/>
+            <w:tcW w:w="0" w:type="auto"/>
+            <w:hideMark/>
+          </w:tcPr>
+          <w:p>
+            <w:r>
+              <w:t>12-15</w:t>
+            </w:r>
+          </w:p>
+        </w:tc>
+        <w:tc>
+          <w:tcPr>
+            <w:tcW w:w="0" w:type="auto"/>
+            <w:hideMark/>
+          </w:tcPr>
+          <w:p>
+            <w:pPr>
+              <w:cnfStyle w:val="000000000000" w:firstRow="0" w:lastRow="0" w:firstColumn="0" w:lastColumn="0" w:oddVBand="0" w:evenVBand="0" w:oddHBand="0" w:evenHBand="0" w:firstRowFirstColumn="0" w:firstRowLastColumn="0" w:lastRowFirstColumn="0" w:lastRowLastColumn="0"/>
+            </w:pPr>
+            <w:r>
+              <w:t>NUMBER_STEPS</w:t>
+            </w:r>
+          </w:p>
+        </w:tc>
+        <w:tc>
+          <w:tcPr>
+            <w:tcW w:w="0" w:type="auto"/>
+            <w:hideMark/>
+          </w:tcPr>
+          <w:p>
+            <w:pPr>
+              <w:cnfStyle w:val="000000000000" w:firstRow="0" w:lastRow="0" w:firstColumn="0" w:lastColumn="0" w:oddVBand="0" w:evenVBand="0" w:oddHBand="0" w:evenHBand="0" w:firstRowFirstColumn="0" w:firstRowLastColumn="0" w:lastRowFirstColumn="0" w:lastRowLastColumn="0"/>
+            </w:pPr>
+            <w:r>
+              <w:t>Number of time points**</w:t>
+            </w:r>
+          </w:p>
+        </w:tc>
+      </w:tr>
+      <w:tr>
+        <w:trPr>
+          <w:cnfStyle w:val="000000100000" w:firstRow="0" w:lastRow="0" w:firstColumn="0" w:lastColumn="0" w:oddVBand="0" w:evenVBand="0" w:oddHBand="1" w:evenHBand="0" w:firstRowFirstColumn="0" w:firstRowLastColumn="0" w:lastRowFirstColumn="0" w:lastRowLastColumn="0"/>
+          <w:trHeight w:val="288"/>
+        </w:trPr>
+        <w:tc>
+          <w:tcPr>
+            <w:cnfStyle w:val="001000000000" w:firstRow="0" w:lastRow="0" w:firstColumn="1" w:lastColumn="0" w:oddVBand="0" w:evenVBand="0" w:oddHBand="0" w:evenHBand="0" w:firstRowFirstColumn="0" w:firstRowLastColumn="0" w:lastRowFirstColumn="0" w:lastRowLastColumn="0"/>
+            <w:tcW w:w="0" w:type="auto"/>
+            <w:hideMark/>
+          </w:tcPr>
+          <w:p>
+            <w:r>
+              <w:t>16-31</w:t>
+            </w:r>
+          </w:p>
+        </w:tc>
+        <w:tc>
+          <w:tcPr>
+            <w:tcW w:w="0" w:type="auto"/>
+            <w:hideMark/>
+          </w:tcPr>
+          <w:p>
+            <w:pPr>
+              <w:cnfStyle w:val="000000100000" w:firstRow="0" w:lastRow="0" w:firstColumn="0" w:lastColumn="0" w:oddVBand="0" w:evenVBand="0" w:oddHBand="1" w:evenHBand="0" w:firstRowFirstColumn="0" w:firstRowLastColumn="0" w:lastRowFirstColumn="0" w:lastRowLastColumn="0"/>
+            </w:pPr>
+            <w:r>
+              <w:t>-</w:t>
+            </w:r>
+          </w:p>
+        </w:tc>
+        <w:tc>
+          <w:tcPr>
+            <w:tcW w:w="0" w:type="auto"/>
+            <w:hideMark/>
+          </w:tcPr>
+          <w:p>
+            <w:pPr>
+              <w:cnfStyle w:val="000000100000" w:firstRow="0" w:lastRow="0" w:firstColumn="0" w:lastColumn="0" w:oddVBand="0" w:evenVBand="0" w:oddHBand="1" w:evenHBand="0" w:firstRowFirstColumn="0" w:firstRowLastColumn="0" w:lastRowFirstColumn="0" w:lastRowLastColumn="0"/>
+            </w:pPr>
+            <w:r>
+              <w:t>Reserved for future fields</w:t>
+            </w:r>
+          </w:p>
+        </w:tc>
+      </w:tr>
+    </w:tbl>
+    <w:p/>
+    <w:p>
+      <w:r>
+        <w:t xml:space="preserve">*This value will be checked against the number of channels of the device at the beginning of the program, and it will issue an error if they don’t match. This will prevent programs from one device to be erroneously used on another one. Counter-intuitively, this number is actually the *total* number of channels, not the number of channels per well. So for the LTA, it would be 64*4, not 4. </w:t>
+      </w:r>
+    </w:p>
+    <w:p>
+      <w:r>
+        <w:t>**File size will be checked at the beginning of the program, and it should match NUMBER_STEPS*NUMBER_CHANNELS*2 + 32.</w:t>
+      </w:r>
+    </w:p>
+    <w:p>
+      <w:pPr>
+        <w:pStyle w:val="Heading4"/>
+      </w:pPr>
+      <w:r>
+        <w:t>Data (bytes from 32)</w:t>
+      </w:r>
+    </w:p>
+    <w:p>
+      <w:r>
+        <w:t xml:space="preserve">This section contains the grayscale values of each channel, ordered by time and then by channel. </w:t>
+      </w:r>
+    </w:p>
+    <w:p>
+      <w:r>
+        <w:t xml:space="preserve">With the current implementation based on the TLC5941 LED drivers, grayscale values are represented as a 12-bit number (0-4095). Grayscale information will, however, be stored in the LPF as a 16-bit number, one for each channel and </w:t>
+      </w:r>
+      <w:proofErr w:type="spellStart"/>
+      <w:r>
+        <w:t>timepoint</w:t>
+      </w:r>
+      <w:proofErr w:type="spellEnd"/>
+      <w:r>
+        <w:t>.</w:t>
       </w:r>
     </w:p>
     <w:p>
@@ -57,6 +492,7 @@
         </w:numPr>
       </w:pPr>
       <w:r>
+        <w:lastRenderedPageBreak/>
         <w:t>END: Indicates that the execution of the light program specified in the LPF has concluded.</w:t>
       </w:r>
     </w:p>
@@ -131,31 +567,61 @@
       <w:pPr>
         <w:pStyle w:val="Caption"/>
       </w:pPr>
-      <w:bookmarkStart w:id="0" w:name="_Ref392011059"/>
+      <w:bookmarkStart w:id="1" w:name="_Ref392011059"/>
       <w:proofErr w:type="gramStart"/>
       <w:r>
         <w:t xml:space="preserve">Table </w:t>
       </w:r>
-      <w:fldSimple w:instr=" STYLEREF 1 \s ">
-        <w:r>
-          <w:rPr>
-            <w:noProof/>
-          </w:rPr>
-          <w:t>2</w:t>
-        </w:r>
-      </w:fldSimple>
+      <w:proofErr w:type="gramEnd"/>
+      <w:r>
+        <w:fldChar w:fldCharType="begin"/>
+      </w:r>
+      <w:r>
+        <w:instrText xml:space="preserve"> STYLEREF 1 \s </w:instrText>
+      </w:r>
+      <w:r>
+        <w:fldChar w:fldCharType="separate"/>
+      </w:r>
+      <w:r>
+        <w:rPr>
+          <w:noProof/>
+        </w:rPr>
+        <w:t>2</w:t>
+      </w:r>
+      <w:r>
+        <w:rPr>
+          <w:noProof/>
+        </w:rPr>
+        <w:fldChar w:fldCharType="end"/>
+      </w:r>
+      <w:proofErr w:type="gramStart"/>
       <w:r>
         <w:noBreakHyphen/>
       </w:r>
-      <w:fldSimple w:instr=" SEQ Table \* ARABIC \s 1 ">
-        <w:r>
-          <w:rPr>
-            <w:noProof/>
-          </w:rPr>
-          <w:t>1</w:t>
-        </w:r>
-      </w:fldSimple>
-      <w:bookmarkEnd w:id="0"/>
+      <w:proofErr w:type="gramEnd"/>
+      <w:r>
+        <w:fldChar w:fldCharType="begin"/>
+      </w:r>
+      <w:r>
+        <w:instrText xml:space="preserve"> SEQ Table \* ARABIC \s 1 </w:instrText>
+      </w:r>
+      <w:r>
+        <w:fldChar w:fldCharType="separate"/>
+      </w:r>
+      <w:r>
+        <w:rPr>
+          <w:noProof/>
+        </w:rPr>
+        <w:t>1</w:t>
+      </w:r>
+      <w:r>
+        <w:rPr>
+          <w:noProof/>
+        </w:rPr>
+        <w:fldChar w:fldCharType="end"/>
+      </w:r>
+      <w:bookmarkEnd w:id="1"/>
+      <w:proofErr w:type="gramStart"/>
       <w:r>
         <w:t>.</w:t>
       </w:r>
@@ -545,19 +1011,7 @@
               <w:cnfStyle w:val="000000000000" w:firstRow="0" w:lastRow="0" w:firstColumn="0" w:lastColumn="0" w:oddVBand="0" w:evenVBand="0" w:oddHBand="0" w:evenHBand="0" w:firstRowFirstColumn="0" w:firstRowLastColumn="0" w:lastRowFirstColumn="0" w:lastRowLastColumn="0"/>
             </w:pPr>
             <w:r>
-              <w:t xml:space="preserve">Try increasing the time step for </w:t>
-            </w:r>
-            <w:r>
-              <w:t xml:space="preserve">light </w:t>
-            </w:r>
-            <w:r>
-              <w:t xml:space="preserve">intensity </w:t>
-            </w:r>
-            <w:r>
-              <w:t>update</w:t>
-            </w:r>
-            <w:r>
-              <w:t>.</w:t>
+              <w:t>Try increasing the time step for light intensity update.</w:t>
             </w:r>
           </w:p>
         </w:tc>
@@ -583,10 +1037,7 @@
               <w:cnfStyle w:val="000000000000" w:firstRow="0" w:lastRow="0" w:firstColumn="0" w:lastColumn="0" w:oddVBand="0" w:evenVBand="0" w:oddHBand="0" w:evenHBand="0" w:firstRowFirstColumn="0" w:firstRowLastColumn="0" w:lastRowFirstColumn="0" w:lastRowLastColumn="0"/>
             </w:pPr>
             <w:r>
-              <w:t xml:space="preserve">ON: </w:t>
-            </w:r>
-            <w:r>
-              <w:t>blink</w:t>
+              <w:t>ON: blink</w:t>
             </w:r>
           </w:p>
           <w:p>
@@ -602,10 +1053,7 @@
               <w:cnfStyle w:val="000000000000" w:firstRow="0" w:lastRow="0" w:firstColumn="0" w:lastColumn="0" w:oddVBand="0" w:evenVBand="0" w:oddHBand="0" w:evenHBand="0" w:firstRowFirstColumn="0" w:firstRowLastColumn="0" w:lastRowFirstColumn="0" w:lastRowLastColumn="0"/>
             </w:pPr>
             <w:r>
-              <w:t xml:space="preserve">ERR: </w:t>
-            </w:r>
-            <w:r>
-              <w:t>blink</w:t>
+              <w:t>ERR: blink</w:t>
             </w:r>
           </w:p>
         </w:tc>
@@ -676,10 +1124,7 @@
               <w:cnfStyle w:val="000000100000" w:firstRow="0" w:lastRow="0" w:firstColumn="0" w:lastColumn="0" w:oddVBand="0" w:evenVBand="0" w:oddHBand="1" w:evenHBand="0" w:firstRowFirstColumn="0" w:firstRowLastColumn="0" w:lastRowFirstColumn="0" w:lastRowLastColumn="0"/>
             </w:pPr>
             <w:r>
-              <w:t xml:space="preserve">ON: </w:t>
-            </w:r>
-            <w:r>
-              <w:t>off</w:t>
+              <w:t>ON: off</w:t>
             </w:r>
           </w:p>
           <w:p>
@@ -695,10 +1140,7 @@
               <w:cnfStyle w:val="000000100000" w:firstRow="0" w:lastRow="0" w:firstColumn="0" w:lastColumn="0" w:oddVBand="0" w:evenVBand="0" w:oddHBand="1" w:evenHBand="0" w:firstRowFirstColumn="0" w:firstRowLastColumn="0" w:lastRowFirstColumn="0" w:lastRowLastColumn="0"/>
             </w:pPr>
             <w:r>
-              <w:t xml:space="preserve">ERR: </w:t>
-            </w:r>
-            <w:r>
-              <w:t>blink</w:t>
+              <w:t>ERR: blink</w:t>
             </w:r>
           </w:p>
         </w:tc>
@@ -709,34 +1151,12 @@
         <w:pStyle w:val="Heading1"/>
       </w:pPr>
       <w:r>
-        <w:lastRenderedPageBreak/>
         <w:t>States</w:t>
       </w:r>
     </w:p>
     <w:p>
       <w:r>
-        <w:t xml:space="preserve">The function of the </w:t>
-      </w:r>
-      <w:r>
-        <w:t>device</w:t>
-      </w:r>
-      <w:r>
-        <w:t xml:space="preserve"> will sometimes give rise to different behaviors even in response to the same stimuli</w:t>
-      </w:r>
-      <w:r>
-        <w:t>, especially in responding to different error situations</w:t>
-      </w:r>
-      <w:r>
-        <w:t xml:space="preserve">. This is best managed by using states, and modeling the controller as a finite state machine. The state will be implemented as </w:t>
-      </w:r>
-      <w:r>
-        <w:t>a single variable in the system</w:t>
-      </w:r>
-      <w:r>
-        <w:t>.</w:t>
-      </w:r>
-      <w:r>
-        <w:t xml:space="preserve"> </w:t>
+        <w:t xml:space="preserve">The function of the device will sometimes give rise to different behaviors even in response to the same stimuli, especially in responding to different error situations. This is best managed by using states, and modeling the controller as a finite state machine. The state will be implemented as a single variable in the system. </w:t>
       </w:r>
       <w:r>
         <w:fldChar w:fldCharType="begin"/>
@@ -779,31 +1199,64 @@
       <w:pPr>
         <w:pStyle w:val="Caption"/>
       </w:pPr>
-      <w:bookmarkStart w:id="1" w:name="_Ref392011065"/>
+      <w:bookmarkStart w:id="2" w:name="_Ref392011065"/>
       <w:proofErr w:type="gramStart"/>
       <w:r>
         <w:t xml:space="preserve">Table </w:t>
       </w:r>
-      <w:fldSimple w:instr=" STYLEREF 1 \s ">
-        <w:r>
-          <w:rPr>
-            <w:noProof/>
-          </w:rPr>
-          <w:t>3</w:t>
-        </w:r>
-      </w:fldSimple>
+      <w:proofErr w:type="gramEnd"/>
+      <w:r>
+        <w:fldChar w:fldCharType="begin"/>
+      </w:r>
+      <w:r>
+        <w:instrText xml:space="preserve"> S</w:instrText>
+      </w:r>
+      <w:r>
+        <w:instrText xml:space="preserve">TYLEREF 1 \s </w:instrText>
+      </w:r>
+      <w:r>
+        <w:fldChar w:fldCharType="separate"/>
+      </w:r>
+      <w:r>
+        <w:rPr>
+          <w:noProof/>
+        </w:rPr>
+        <w:t>3</w:t>
+      </w:r>
+      <w:r>
+        <w:rPr>
+          <w:noProof/>
+        </w:rPr>
+        <w:fldChar w:fldCharType="end"/>
+      </w:r>
+      <w:proofErr w:type="gramStart"/>
       <w:r>
         <w:noBreakHyphen/>
       </w:r>
-      <w:fldSimple w:instr=" SEQ Table \* ARABIC \s 1 ">
-        <w:r>
-          <w:rPr>
-            <w:noProof/>
-          </w:rPr>
-          <w:t>1</w:t>
-        </w:r>
-      </w:fldSimple>
-      <w:bookmarkEnd w:id="1"/>
+      <w:proofErr w:type="gramEnd"/>
+      <w:r>
+        <w:fldChar w:fldCharType="begin"/>
+      </w:r>
+      <w:r>
+        <w:instrText xml:space="preserve"> SEQ Table \* ARABIC \s 1 </w:instrText>
+      </w:r>
+      <w:r>
+        <w:fldChar w:fldCharType="separate"/>
+      </w:r>
+      <w:r>
+        <w:rPr>
+          <w:noProof/>
+        </w:rPr>
+        <w:t>1</w:t>
+      </w:r>
+      <w:r>
+        <w:rPr>
+          <w:noProof/>
+        </w:rPr>
+        <w:fldChar w:fldCharType="end"/>
+      </w:r>
+      <w:bookmarkEnd w:id="2"/>
+      <w:proofErr w:type="gramStart"/>
       <w:r>
         <w:t>.</w:t>
       </w:r>
@@ -815,8 +1268,6 @@
       <w:r>
         <w:t>States of the device.</w:t>
       </w:r>
-      <w:bookmarkStart w:id="2" w:name="_GoBack"/>
-      <w:bookmarkEnd w:id="2"/>
       <w:proofErr w:type="gramEnd"/>
     </w:p>
     <w:tbl>
@@ -936,6 +1387,7 @@
           </w:tcPr>
           <w:p>
             <w:r>
+              <w:lastRenderedPageBreak/>
               <w:t>STATE_FINISHED</w:t>
             </w:r>
           </w:p>
@@ -978,13 +1430,7 @@
               <w:t xml:space="preserve">The device was not able to </w:t>
             </w:r>
             <w:r>
-              <w:t>recognize an SD card. The system goes to this state in response to the “</w:t>
-            </w:r>
-            <w:r>
-              <w:t>SD card not recognized</w:t>
-            </w:r>
-            <w:r>
-              <w:t>” error.</w:t>
+              <w:t>recognize an SD card. The system goes to this state in response to the “SD card not recognized” error.</w:t>
             </w:r>
           </w:p>
         </w:tc>
@@ -1000,10 +1446,7 @@
           </w:tcPr>
           <w:p>
             <w:r>
-              <w:t>STATE_ERROR_NO_</w:t>
-            </w:r>
-            <w:r>
-              <w:t>LPF</w:t>
+              <w:t>STATE_ERROR_NO_LPF</w:t>
             </w:r>
           </w:p>
         </w:tc>
@@ -1016,16 +1459,7 @@
               <w:cnfStyle w:val="000000100000" w:firstRow="0" w:lastRow="0" w:firstColumn="0" w:lastColumn="0" w:oddVBand="0" w:evenVBand="0" w:oddHBand="1" w:evenHBand="0" w:firstRowFirstColumn="0" w:firstRowLastColumn="0" w:lastRowFirstColumn="0" w:lastRowLastColumn="0"/>
             </w:pPr>
             <w:r>
-              <w:t xml:space="preserve">The device was not able to find the appropriate LPF in the SD card. </w:t>
-            </w:r>
-            <w:r>
-              <w:t>The system goes to this state in response to the “</w:t>
-            </w:r>
-            <w:r>
-              <w:t>LPF not found</w:t>
-            </w:r>
-            <w:r>
-              <w:t>” error.</w:t>
+              <w:t>The device was not able to find the appropriate LPF in the SD card. The system goes to this state in response to the “LPF not found” error.</w:t>
             </w:r>
           </w:p>
         </w:tc>
@@ -1051,16 +1485,7 @@
               <w:cnfStyle w:val="000000000000" w:firstRow="0" w:lastRow="0" w:firstColumn="0" w:lastColumn="0" w:oddVBand="0" w:evenVBand="0" w:oddHBand="0" w:evenHBand="0" w:firstRowFirstColumn="0" w:firstRowLastColumn="0" w:lastRowFirstColumn="0" w:lastRowLastColumn="0"/>
             </w:pPr>
             <w:r>
-              <w:t xml:space="preserve">The LPF doesn’t have an appropriately formatted LPF. </w:t>
-            </w:r>
-            <w:r>
-              <w:t>The system goes to this state in response to the “</w:t>
-            </w:r>
-            <w:r>
-              <w:t>Incorrect LPF format</w:t>
-            </w:r>
-            <w:r>
-              <w:t>” error.</w:t>
+              <w:t>The LPF doesn’t have an appropriately formatted LPF. The system goes to this state in response to the “Incorrect LPF format” error.</w:t>
             </w:r>
           </w:p>
         </w:tc>
@@ -1089,16 +1514,7 @@
               <w:cnfStyle w:val="000000100000" w:firstRow="0" w:lastRow="0" w:firstColumn="0" w:lastColumn="0" w:oddVBand="0" w:evenVBand="0" w:oddHBand="1" w:evenHBand="0" w:firstRowFirstColumn="0" w:firstRowLastColumn="0" w:lastRowFirstColumn="0" w:lastRowLastColumn="0"/>
             </w:pPr>
             <w:r>
-              <w:t xml:space="preserve">The device was not able to maintain the specified time resolution. </w:t>
-            </w:r>
-            <w:r>
-              <w:t>The system goes to this state in response to the “</w:t>
-            </w:r>
-            <w:r>
-              <w:t>Timeout</w:t>
-            </w:r>
-            <w:r>
-              <w:t>” error.</w:t>
+              <w:t>The device was not able to maintain the specified time resolution. The system goes to this state in response to the “Timeout” error.</w:t>
             </w:r>
           </w:p>
         </w:tc>
@@ -1124,13 +1540,7 @@
               <w:cnfStyle w:val="000000000000" w:firstRow="0" w:lastRow="0" w:firstColumn="0" w:lastColumn="0" w:oddVBand="0" w:evenVBand="0" w:oddHBand="0" w:evenHBand="0" w:firstRowFirstColumn="0" w:firstRowLastColumn="0" w:lastRowFirstColumn="0" w:lastRowLastColumn="0"/>
             </w:pPr>
             <w:r>
-              <w:t>The system goes to this state in response to the “</w:t>
-            </w:r>
-            <w:r>
-              <w:t>LPF unavailable</w:t>
-            </w:r>
-            <w:r>
-              <w:t>” error.</w:t>
+              <w:t>The system goes to this state in response to the “LPF unavailable” error.</w:t>
             </w:r>
           </w:p>
         </w:tc>
@@ -1702,7 +2112,6 @@
     <w:next w:val="Normal"/>
     <w:link w:val="Heading3Char"/>
     <w:uiPriority w:val="9"/>
-    <w:semiHidden/>
     <w:unhideWhenUsed/>
     <w:qFormat/>
     <w:rsid w:val="00826409"/>
@@ -1729,7 +2138,6 @@
     <w:next w:val="Normal"/>
     <w:link w:val="Heading4Char"/>
     <w:uiPriority w:val="9"/>
-    <w:semiHidden/>
     <w:unhideWhenUsed/>
     <w:qFormat/>
     <w:rsid w:val="00826409"/>
@@ -2083,7 +2491,6 @@
     <w:basedOn w:val="DefaultParagraphFont"/>
     <w:link w:val="Heading3"/>
     <w:uiPriority w:val="9"/>
-    <w:semiHidden/>
     <w:rsid w:val="00826409"/>
     <w:rPr>
       <w:rFonts w:asciiTheme="majorHAnsi" w:eastAsiaTheme="majorEastAsia" w:hAnsiTheme="majorHAnsi" w:cstheme="majorBidi"/>
@@ -2097,7 +2504,6 @@
     <w:basedOn w:val="DefaultParagraphFont"/>
     <w:link w:val="Heading4"/>
     <w:uiPriority w:val="9"/>
-    <w:semiHidden/>
     <w:rsid w:val="00826409"/>
     <w:rPr>
       <w:rFonts w:asciiTheme="majorHAnsi" w:eastAsiaTheme="majorEastAsia" w:hAnsiTheme="majorHAnsi" w:cstheme="majorBidi"/>
@@ -2177,6 +2583,106 @@
       <w:sz w:val="20"/>
       <w:szCs w:val="20"/>
     </w:rPr>
+  </w:style>
+  <w:style w:type="paragraph" w:styleId="NormalWeb">
+    <w:name w:val="Normal (Web)"/>
+    <w:basedOn w:val="Normal"/>
+    <w:uiPriority w:val="99"/>
+    <w:unhideWhenUsed/>
+    <w:rsid w:val="00B13A99"/>
+    <w:pPr>
+      <w:spacing w:before="100" w:beforeAutospacing="1" w:after="100" w:afterAutospacing="1" w:line="240" w:lineRule="auto"/>
+    </w:pPr>
+    <w:rPr>
+      <w:rFonts w:ascii="Times New Roman" w:eastAsia="Times New Roman" w:hAnsi="Times New Roman" w:cs="Times New Roman"/>
+      <w:sz w:val="24"/>
+      <w:szCs w:val="24"/>
+    </w:rPr>
+  </w:style>
+  <w:style w:type="table" w:styleId="LightList">
+    <w:name w:val="Light List"/>
+    <w:basedOn w:val="TableNormal"/>
+    <w:uiPriority w:val="61"/>
+    <w:rsid w:val="00B13A99"/>
+    <w:pPr>
+      <w:spacing w:after="0" w:line="240" w:lineRule="auto"/>
+    </w:pPr>
+    <w:tblPr>
+      <w:tblStyleRowBandSize w:val="1"/>
+      <w:tblStyleColBandSize w:val="1"/>
+      <w:tblBorders>
+        <w:top w:val="single" w:sz="8" w:space="0" w:color="000000" w:themeColor="text1"/>
+        <w:left w:val="single" w:sz="8" w:space="0" w:color="000000" w:themeColor="text1"/>
+        <w:bottom w:val="single" w:sz="8" w:space="0" w:color="000000" w:themeColor="text1"/>
+        <w:right w:val="single" w:sz="8" w:space="0" w:color="000000" w:themeColor="text1"/>
+      </w:tblBorders>
+    </w:tblPr>
+    <w:tblStylePr w:type="firstRow">
+      <w:pPr>
+        <w:spacing w:before="0" w:after="0" w:line="240" w:lineRule="auto"/>
+      </w:pPr>
+      <w:rPr>
+        <w:b/>
+        <w:bCs/>
+        <w:color w:val="FFFFFF" w:themeColor="background1"/>
+      </w:rPr>
+      <w:tblPr/>
+      <w:tcPr>
+        <w:shd w:val="clear" w:color="auto" w:fill="000000" w:themeFill="text1"/>
+      </w:tcPr>
+    </w:tblStylePr>
+    <w:tblStylePr w:type="lastRow">
+      <w:pPr>
+        <w:spacing w:before="0" w:after="0" w:line="240" w:lineRule="auto"/>
+      </w:pPr>
+      <w:rPr>
+        <w:b/>
+        <w:bCs/>
+      </w:rPr>
+      <w:tblPr/>
+      <w:tcPr>
+        <w:tcBorders>
+          <w:top w:val="double" w:sz="6" w:space="0" w:color="000000" w:themeColor="text1"/>
+          <w:left w:val="single" w:sz="8" w:space="0" w:color="000000" w:themeColor="text1"/>
+          <w:bottom w:val="single" w:sz="8" w:space="0" w:color="000000" w:themeColor="text1"/>
+          <w:right w:val="single" w:sz="8" w:space="0" w:color="000000" w:themeColor="text1"/>
+        </w:tcBorders>
+      </w:tcPr>
+    </w:tblStylePr>
+    <w:tblStylePr w:type="firstCol">
+      <w:rPr>
+        <w:b/>
+        <w:bCs/>
+      </w:rPr>
+    </w:tblStylePr>
+    <w:tblStylePr w:type="lastCol">
+      <w:rPr>
+        <w:b/>
+        <w:bCs/>
+      </w:rPr>
+    </w:tblStylePr>
+    <w:tblStylePr w:type="band1Vert">
+      <w:tblPr/>
+      <w:tcPr>
+        <w:tcBorders>
+          <w:top w:val="single" w:sz="8" w:space="0" w:color="000000" w:themeColor="text1"/>
+          <w:left w:val="single" w:sz="8" w:space="0" w:color="000000" w:themeColor="text1"/>
+          <w:bottom w:val="single" w:sz="8" w:space="0" w:color="000000" w:themeColor="text1"/>
+          <w:right w:val="single" w:sz="8" w:space="0" w:color="000000" w:themeColor="text1"/>
+        </w:tcBorders>
+      </w:tcPr>
+    </w:tblStylePr>
+    <w:tblStylePr w:type="band1Horz">
+      <w:tblPr/>
+      <w:tcPr>
+        <w:tcBorders>
+          <w:top w:val="single" w:sz="8" w:space="0" w:color="000000" w:themeColor="text1"/>
+          <w:left w:val="single" w:sz="8" w:space="0" w:color="000000" w:themeColor="text1"/>
+          <w:bottom w:val="single" w:sz="8" w:space="0" w:color="000000" w:themeColor="text1"/>
+          <w:right w:val="single" w:sz="8" w:space="0" w:color="000000" w:themeColor="text1"/>
+        </w:tcBorders>
+      </w:tcPr>
+    </w:tblStylePr>
   </w:style>
 </w:styles>
 </file>
@@ -2401,7 +2907,6 @@
     <w:next w:val="Normal"/>
     <w:link w:val="Heading3Char"/>
     <w:uiPriority w:val="9"/>
-    <w:semiHidden/>
     <w:unhideWhenUsed/>
     <w:qFormat/>
     <w:rsid w:val="00826409"/>
@@ -2428,7 +2933,6 @@
     <w:next w:val="Normal"/>
     <w:link w:val="Heading4Char"/>
     <w:uiPriority w:val="9"/>
-    <w:semiHidden/>
     <w:unhideWhenUsed/>
     <w:qFormat/>
     <w:rsid w:val="00826409"/>
@@ -2782,7 +3286,6 @@
     <w:basedOn w:val="DefaultParagraphFont"/>
     <w:link w:val="Heading3"/>
     <w:uiPriority w:val="9"/>
-    <w:semiHidden/>
     <w:rsid w:val="00826409"/>
     <w:rPr>
       <w:rFonts w:asciiTheme="majorHAnsi" w:eastAsiaTheme="majorEastAsia" w:hAnsiTheme="majorHAnsi" w:cstheme="majorBidi"/>
@@ -2796,7 +3299,6 @@
     <w:basedOn w:val="DefaultParagraphFont"/>
     <w:link w:val="Heading4"/>
     <w:uiPriority w:val="9"/>
-    <w:semiHidden/>
     <w:rsid w:val="00826409"/>
     <w:rPr>
       <w:rFonts w:asciiTheme="majorHAnsi" w:eastAsiaTheme="majorEastAsia" w:hAnsiTheme="majorHAnsi" w:cstheme="majorBidi"/>
@@ -2876,6 +3378,106 @@
       <w:sz w:val="20"/>
       <w:szCs w:val="20"/>
     </w:rPr>
+  </w:style>
+  <w:style w:type="paragraph" w:styleId="NormalWeb">
+    <w:name w:val="Normal (Web)"/>
+    <w:basedOn w:val="Normal"/>
+    <w:uiPriority w:val="99"/>
+    <w:unhideWhenUsed/>
+    <w:rsid w:val="00B13A99"/>
+    <w:pPr>
+      <w:spacing w:before="100" w:beforeAutospacing="1" w:after="100" w:afterAutospacing="1" w:line="240" w:lineRule="auto"/>
+    </w:pPr>
+    <w:rPr>
+      <w:rFonts w:ascii="Times New Roman" w:eastAsia="Times New Roman" w:hAnsi="Times New Roman" w:cs="Times New Roman"/>
+      <w:sz w:val="24"/>
+      <w:szCs w:val="24"/>
+    </w:rPr>
+  </w:style>
+  <w:style w:type="table" w:styleId="LightList">
+    <w:name w:val="Light List"/>
+    <w:basedOn w:val="TableNormal"/>
+    <w:uiPriority w:val="61"/>
+    <w:rsid w:val="00B13A99"/>
+    <w:pPr>
+      <w:spacing w:after="0" w:line="240" w:lineRule="auto"/>
+    </w:pPr>
+    <w:tblPr>
+      <w:tblStyleRowBandSize w:val="1"/>
+      <w:tblStyleColBandSize w:val="1"/>
+      <w:tblBorders>
+        <w:top w:val="single" w:sz="8" w:space="0" w:color="000000" w:themeColor="text1"/>
+        <w:left w:val="single" w:sz="8" w:space="0" w:color="000000" w:themeColor="text1"/>
+        <w:bottom w:val="single" w:sz="8" w:space="0" w:color="000000" w:themeColor="text1"/>
+        <w:right w:val="single" w:sz="8" w:space="0" w:color="000000" w:themeColor="text1"/>
+      </w:tblBorders>
+    </w:tblPr>
+    <w:tblStylePr w:type="firstRow">
+      <w:pPr>
+        <w:spacing w:before="0" w:after="0" w:line="240" w:lineRule="auto"/>
+      </w:pPr>
+      <w:rPr>
+        <w:b/>
+        <w:bCs/>
+        <w:color w:val="FFFFFF" w:themeColor="background1"/>
+      </w:rPr>
+      <w:tblPr/>
+      <w:tcPr>
+        <w:shd w:val="clear" w:color="auto" w:fill="000000" w:themeFill="text1"/>
+      </w:tcPr>
+    </w:tblStylePr>
+    <w:tblStylePr w:type="lastRow">
+      <w:pPr>
+        <w:spacing w:before="0" w:after="0" w:line="240" w:lineRule="auto"/>
+      </w:pPr>
+      <w:rPr>
+        <w:b/>
+        <w:bCs/>
+      </w:rPr>
+      <w:tblPr/>
+      <w:tcPr>
+        <w:tcBorders>
+          <w:top w:val="double" w:sz="6" w:space="0" w:color="000000" w:themeColor="text1"/>
+          <w:left w:val="single" w:sz="8" w:space="0" w:color="000000" w:themeColor="text1"/>
+          <w:bottom w:val="single" w:sz="8" w:space="0" w:color="000000" w:themeColor="text1"/>
+          <w:right w:val="single" w:sz="8" w:space="0" w:color="000000" w:themeColor="text1"/>
+        </w:tcBorders>
+      </w:tcPr>
+    </w:tblStylePr>
+    <w:tblStylePr w:type="firstCol">
+      <w:rPr>
+        <w:b/>
+        <w:bCs/>
+      </w:rPr>
+    </w:tblStylePr>
+    <w:tblStylePr w:type="lastCol">
+      <w:rPr>
+        <w:b/>
+        <w:bCs/>
+      </w:rPr>
+    </w:tblStylePr>
+    <w:tblStylePr w:type="band1Vert">
+      <w:tblPr/>
+      <w:tcPr>
+        <w:tcBorders>
+          <w:top w:val="single" w:sz="8" w:space="0" w:color="000000" w:themeColor="text1"/>
+          <w:left w:val="single" w:sz="8" w:space="0" w:color="000000" w:themeColor="text1"/>
+          <w:bottom w:val="single" w:sz="8" w:space="0" w:color="000000" w:themeColor="text1"/>
+          <w:right w:val="single" w:sz="8" w:space="0" w:color="000000" w:themeColor="text1"/>
+        </w:tcBorders>
+      </w:tcPr>
+    </w:tblStylePr>
+    <w:tblStylePr w:type="band1Horz">
+      <w:tblPr/>
+      <w:tcPr>
+        <w:tcBorders>
+          <w:top w:val="single" w:sz="8" w:space="0" w:color="000000" w:themeColor="text1"/>
+          <w:left w:val="single" w:sz="8" w:space="0" w:color="000000" w:themeColor="text1"/>
+          <w:bottom w:val="single" w:sz="8" w:space="0" w:color="000000" w:themeColor="text1"/>
+          <w:right w:val="single" w:sz="8" w:space="0" w:color="000000" w:themeColor="text1"/>
+        </w:tcBorders>
+      </w:tcPr>
+    </w:tblStylePr>
   </w:style>
 </w:styles>
 </file>
@@ -3170,7 +3772,7 @@
 </file>
 
 <file path=customXml/itemProps1.xml><?xml version="1.0" encoding="utf-8"?>
-<ds:datastoreItem xmlns:ds="http://schemas.openxmlformats.org/officeDocument/2006/customXml" ds:itemID="{130B1560-07C3-4D17-A336-534EBF0242BB}">
+<ds:datastoreItem xmlns:ds="http://schemas.openxmlformats.org/officeDocument/2006/customXml" ds:itemID="{D744754E-5F86-41A8-BE92-202584B0DFBC}">
   <ds:schemaRefs>
     <ds:schemaRef ds:uri="http://schemas.openxmlformats.org/officeDocument/2006/bibliography"/>
   </ds:schemaRefs>

</xml_diff>

<commit_message>
Corrections in specification file.
</commit_message>
<xml_diff>
--- a/Specification.docx
+++ b/Specification.docx
@@ -51,8 +51,6 @@
       <w:r>
         <w:t>Headers (bytes 0-31)</w:t>
       </w:r>
-      <w:bookmarkStart w:id="0" w:name="_GoBack"/>
-      <w:bookmarkEnd w:id="0"/>
     </w:p>
     <w:p>
       <w:r>
@@ -67,64 +65,31 @@
       <w:r>
         <w:t xml:space="preserve">Table </w:t>
       </w:r>
+      <w:fldSimple w:instr=" STYLEREF 1 \s ">
+        <w:r>
+          <w:rPr>
+            <w:noProof/>
+          </w:rPr>
+          <w:t>1</w:t>
+        </w:r>
+      </w:fldSimple>
+      <w:r>
+        <w:noBreakHyphen/>
+      </w:r>
+      <w:fldSimple w:instr=" SEQ Table \* ARABIC \s 1 ">
+        <w:r>
+          <w:rPr>
+            <w:noProof/>
+          </w:rPr>
+          <w:t>1</w:t>
+        </w:r>
+      </w:fldSimple>
+      <w:r>
+        <w:t>.</w:t>
+      </w:r>
       <w:proofErr w:type="gramEnd"/>
       <w:r>
-        <w:fldChar w:fldCharType="begin"/>
-      </w:r>
-      <w:r>
-        <w:instrText xml:space="preserve"> STYLEREF 1 \s </w:instrText>
-      </w:r>
-      <w:r>
-        <w:fldChar w:fldCharType="separate"/>
-      </w:r>
-      <w:r>
-        <w:rPr>
-          <w:noProof/>
-        </w:rPr>
-        <w:t>1</w:t>
-      </w:r>
-      <w:r>
-        <w:rPr>
-          <w:noProof/>
-        </w:rPr>
-        <w:fldChar w:fldCharType="end"/>
-      </w:r>
-      <w:proofErr w:type="gramStart"/>
-      <w:r>
-        <w:noBreakHyphen/>
-      </w:r>
-      <w:proofErr w:type="gramEnd"/>
-      <w:r>
-        <w:fldChar w:fldCharType="begin"/>
-      </w:r>
-      <w:r>
-        <w:instrText xml:space="preserve"> SEQ Table \* ARABIC \s 1 </w:instrText>
-      </w:r>
-      <w:r>
-        <w:fldChar w:fldCharType="separate"/>
-      </w:r>
-      <w:r>
-        <w:rPr>
-          <w:noProof/>
-        </w:rPr>
-        <w:t>1</w:t>
-      </w:r>
-      <w:r>
-        <w:rPr>
-          <w:noProof/>
-        </w:rPr>
-        <w:fldChar w:fldCharType="end"/>
-      </w:r>
-      <w:proofErr w:type="gramStart"/>
-      <w:r>
-        <w:t>.</w:t>
-      </w:r>
-      <w:proofErr w:type="gramEnd"/>
-      <w:r>
-        <w:t xml:space="preserve"> </w:t>
-      </w:r>
-      <w:r>
-        <w:t>Header fields</w:t>
+        <w:t xml:space="preserve"> Header fields</w:t>
       </w:r>
     </w:p>
     <w:tbl>
@@ -134,9 +99,9 @@
         <w:tblLook w:val="04A0" w:firstRow="1" w:lastRow="0" w:firstColumn="1" w:lastColumn="0" w:noHBand="0" w:noVBand="1"/>
       </w:tblPr>
       <w:tblGrid>
-        <w:gridCol w:w="873"/>
-        <w:gridCol w:w="2658"/>
-        <w:gridCol w:w="5829"/>
+        <w:gridCol w:w="724"/>
+        <w:gridCol w:w="2220"/>
+        <w:gridCol w:w="6416"/>
       </w:tblGrid>
       <w:tr>
         <w:trPr>
@@ -270,7 +235,13 @@
               <w:cnfStyle w:val="000000000000" w:firstRow="0" w:lastRow="0" w:firstColumn="0" w:lastColumn="0" w:oddVBand="0" w:evenVBand="0" w:oddHBand="0" w:evenHBand="0" w:firstRowFirstColumn="0" w:firstRowLastColumn="0" w:lastRowFirstColumn="0" w:lastRowLastColumn="0"/>
             </w:pPr>
             <w:r>
-              <w:t>Number of channels that the program is written for.</w:t>
+              <w:t>TOTAL n</w:t>
+            </w:r>
+            <w:r>
+              <w:t xml:space="preserve">umber of channels </w:t>
+            </w:r>
+            <w:r>
+              <w:t>that the program is written for (e.g. for a 96-well TCA, NUMBER_CHANNELS will be 2*96 = 192).</w:t>
             </w:r>
           </w:p>
         </w:tc>
@@ -424,7 +395,7 @@
     <w:p/>
     <w:p>
       <w:r>
-        <w:t xml:space="preserve">*This value will be checked against the number of channels of the device at the beginning of the program, and it will issue an error if they don’t match. This will prevent programs from one device to be erroneously used on another one. Counter-intuitively, this number is actually the *total* number of channels, not the number of channels per well. So for the LTA, it would be 64*4, not 4. </w:t>
+        <w:t xml:space="preserve">*This value will be checked against the number of channels of the device at the beginning of the program, and it will issue an error if they don’t match. This will prevent programs from one device to be erroneously used on another one. </w:t>
       </w:r>
     </w:p>
     <w:p>
@@ -480,6 +451,7 @@
         </w:numPr>
       </w:pPr>
       <w:r>
+        <w:lastRenderedPageBreak/>
         <w:t>ON (recommended: green): Indicates proper function in the plate device. Blinking with a one-second period indicates that the device is running.</w:t>
       </w:r>
     </w:p>
@@ -492,8 +464,22 @@
         </w:numPr>
       </w:pPr>
       <w:r>
-        <w:lastRenderedPageBreak/>
-        <w:t>END: Indicates that the execution of the light program specified in the LPF has concluded.</w:t>
+        <w:t>END</w:t>
+      </w:r>
+      <w:r>
+        <w:t xml:space="preserve"> </w:t>
+      </w:r>
+      <w:r>
+        <w:t xml:space="preserve">(recommended: </w:t>
+      </w:r>
+      <w:r>
+        <w:t>yellow</w:t>
+      </w:r>
+      <w:r>
+        <w:t>)</w:t>
+      </w:r>
+      <w:r>
+        <w:t>: Indicates that the execution of the light program specified in the LPF has concluded.</w:t>
       </w:r>
     </w:p>
     <w:p>
@@ -505,7 +491,22 @@
         </w:numPr>
       </w:pPr>
       <w:r>
-        <w:t xml:space="preserve">ERR: Indicates some error in the execution of the LPF. Common error situations are described </w:t>
+        <w:t>ERR</w:t>
+      </w:r>
+      <w:r>
+        <w:t xml:space="preserve"> </w:t>
+      </w:r>
+      <w:r>
+        <w:t xml:space="preserve">(recommended: </w:t>
+      </w:r>
+      <w:r>
+        <w:t>red</w:t>
+      </w:r>
+      <w:r>
+        <w:t>)</w:t>
+      </w:r>
+      <w:r>
+        <w:t xml:space="preserve">: Indicates some error in the execution of the LPF. Common error situations are described </w:t>
       </w:r>
       <w:r>
         <w:t>below</w:t>
@@ -513,6 +514,8 @@
       <w:r>
         <w:t>.</w:t>
       </w:r>
+      <w:bookmarkStart w:id="0" w:name="_GoBack"/>
+      <w:bookmarkEnd w:id="0"/>
     </w:p>
     <w:p>
       <w:pPr>
@@ -572,56 +575,26 @@
       <w:r>
         <w:t xml:space="preserve">Table </w:t>
       </w:r>
-      <w:proofErr w:type="gramEnd"/>
-      <w:r>
-        <w:fldChar w:fldCharType="begin"/>
-      </w:r>
-      <w:r>
-        <w:instrText xml:space="preserve"> STYLEREF 1 \s </w:instrText>
-      </w:r>
-      <w:r>
-        <w:fldChar w:fldCharType="separate"/>
-      </w:r>
-      <w:r>
-        <w:rPr>
-          <w:noProof/>
-        </w:rPr>
-        <w:t>2</w:t>
-      </w:r>
-      <w:r>
-        <w:rPr>
-          <w:noProof/>
-        </w:rPr>
-        <w:fldChar w:fldCharType="end"/>
-      </w:r>
-      <w:proofErr w:type="gramStart"/>
+      <w:fldSimple w:instr=" STYLEREF 1 \s ">
+        <w:r>
+          <w:rPr>
+            <w:noProof/>
+          </w:rPr>
+          <w:t>2</w:t>
+        </w:r>
+      </w:fldSimple>
       <w:r>
         <w:noBreakHyphen/>
       </w:r>
-      <w:proofErr w:type="gramEnd"/>
-      <w:r>
-        <w:fldChar w:fldCharType="begin"/>
-      </w:r>
-      <w:r>
-        <w:instrText xml:space="preserve"> SEQ Table \* ARABIC \s 1 </w:instrText>
-      </w:r>
-      <w:r>
-        <w:fldChar w:fldCharType="separate"/>
-      </w:r>
-      <w:r>
-        <w:rPr>
-          <w:noProof/>
-        </w:rPr>
-        <w:t>1</w:t>
-      </w:r>
-      <w:r>
-        <w:rPr>
-          <w:noProof/>
-        </w:rPr>
-        <w:fldChar w:fldCharType="end"/>
-      </w:r>
+      <w:fldSimple w:instr=" SEQ Table \* ARABIC \s 1 ">
+        <w:r>
+          <w:rPr>
+            <w:noProof/>
+          </w:rPr>
+          <w:t>1</w:t>
+        </w:r>
+      </w:fldSimple>
       <w:bookmarkEnd w:id="1"/>
-      <w:proofErr w:type="gramStart"/>
       <w:r>
         <w:t>.</w:t>
       </w:r>
@@ -1204,59 +1177,26 @@
       <w:r>
         <w:t xml:space="preserve">Table </w:t>
       </w:r>
-      <w:proofErr w:type="gramEnd"/>
-      <w:r>
-        <w:fldChar w:fldCharType="begin"/>
-      </w:r>
-      <w:r>
-        <w:instrText xml:space="preserve"> S</w:instrText>
-      </w:r>
-      <w:r>
-        <w:instrText xml:space="preserve">TYLEREF 1 \s </w:instrText>
-      </w:r>
-      <w:r>
-        <w:fldChar w:fldCharType="separate"/>
-      </w:r>
-      <w:r>
-        <w:rPr>
-          <w:noProof/>
-        </w:rPr>
-        <w:t>3</w:t>
-      </w:r>
-      <w:r>
-        <w:rPr>
-          <w:noProof/>
-        </w:rPr>
-        <w:fldChar w:fldCharType="end"/>
-      </w:r>
-      <w:proofErr w:type="gramStart"/>
+      <w:fldSimple w:instr=" STYLEREF 1 \s ">
+        <w:r>
+          <w:rPr>
+            <w:noProof/>
+          </w:rPr>
+          <w:t>3</w:t>
+        </w:r>
+      </w:fldSimple>
       <w:r>
         <w:noBreakHyphen/>
       </w:r>
-      <w:proofErr w:type="gramEnd"/>
-      <w:r>
-        <w:fldChar w:fldCharType="begin"/>
-      </w:r>
-      <w:r>
-        <w:instrText xml:space="preserve"> SEQ Table \* ARABIC \s 1 </w:instrText>
-      </w:r>
-      <w:r>
-        <w:fldChar w:fldCharType="separate"/>
-      </w:r>
-      <w:r>
-        <w:rPr>
-          <w:noProof/>
-        </w:rPr>
-        <w:t>1</w:t>
-      </w:r>
-      <w:r>
-        <w:rPr>
-          <w:noProof/>
-        </w:rPr>
-        <w:fldChar w:fldCharType="end"/>
-      </w:r>
+      <w:fldSimple w:instr=" SEQ Table \* ARABIC \s 1 ">
+        <w:r>
+          <w:rPr>
+            <w:noProof/>
+          </w:rPr>
+          <w:t>1</w:t>
+        </w:r>
+      </w:fldSimple>
       <w:bookmarkEnd w:id="2"/>
-      <w:proofErr w:type="gramStart"/>
       <w:r>
         <w:t>.</w:t>
       </w:r>
@@ -1339,7 +1279,11 @@
               <w:t>booting</w:t>
             </w:r>
             <w:r>
-              <w:t>. In this state, the device is initializing resources and running checks on the LPF.</w:t>
+              <w:t xml:space="preserve">. In this state, the </w:t>
+            </w:r>
+            <w:r>
+              <w:lastRenderedPageBreak/>
+              <w:t>device is initializing resources and running checks on the LPF.</w:t>
             </w:r>
           </w:p>
         </w:tc>
@@ -1352,6 +1296,7 @@
           </w:tcPr>
           <w:p>
             <w:r>
+              <w:lastRenderedPageBreak/>
               <w:t>STATE_RUNNING</w:t>
             </w:r>
           </w:p>
@@ -1387,7 +1332,6 @@
           </w:tcPr>
           <w:p>
             <w:r>
-              <w:lastRenderedPageBreak/>
               <w:t>STATE_FINISHED</w:t>
             </w:r>
           </w:p>
@@ -3772,7 +3716,7 @@
 </file>
 
 <file path=customXml/itemProps1.xml><?xml version="1.0" encoding="utf-8"?>
-<ds:datastoreItem xmlns:ds="http://schemas.openxmlformats.org/officeDocument/2006/customXml" ds:itemID="{D744754E-5F86-41A8-BE92-202584B0DFBC}">
+<ds:datastoreItem xmlns:ds="http://schemas.openxmlformats.org/officeDocument/2006/customXml" ds:itemID="{2B5E2953-80C2-4B45-A034-0B1202713E36}">
   <ds:schemaRefs>
     <ds:schemaRef ds:uri="http://schemas.openxmlformats.org/officeDocument/2006/bibliography"/>
   </ds:schemaRefs>

</xml_diff>

<commit_message>
Added ability to change individual dot correction values in config.h
</commit_message>
<xml_diff>
--- a/Specification.docx
+++ b/Specification.docx
@@ -20,15 +20,7 @@
     </w:p>
     <w:p>
       <w:r>
-        <w:t>The Plate Device will read a file from an SD card whose contents indicates the intensities of light at each well in time. The file should be named “</w:t>
-      </w:r>
-      <w:proofErr w:type="spellStart"/>
-      <w:r>
-        <w:t>program.lpf</w:t>
-      </w:r>
-      <w:proofErr w:type="spellEnd"/>
-      <w:r>
-        <w:t>” and reside in the root directory (folder) of the SD card.</w:t>
+        <w:t>The Plate Device will read a file from an SD card whose contents indicates the intensities of light at each well in time. The file should be named “program.lpf” and reside in the root directory (folder) of the SD card.</w:t>
       </w:r>
     </w:p>
     <w:p>
@@ -61,35 +53,56 @@
       <w:pPr>
         <w:pStyle w:val="Caption"/>
       </w:pPr>
-      <w:proofErr w:type="gramStart"/>
       <w:r>
         <w:t xml:space="preserve">Table </w:t>
       </w:r>
-      <w:fldSimple w:instr=" STYLEREF 1 \s ">
-        <w:r>
-          <w:rPr>
-            <w:noProof/>
-          </w:rPr>
-          <w:t>1</w:t>
-        </w:r>
-      </w:fldSimple>
+      <w:r>
+        <w:fldChar w:fldCharType="begin"/>
+      </w:r>
+      <w:r>
+        <w:instrText xml:space="preserve"> STYLEREF 1 \s </w:instrText>
+      </w:r>
+      <w:r>
+        <w:fldChar w:fldCharType="separate"/>
+      </w:r>
+      <w:r>
+        <w:rPr>
+          <w:noProof/>
+        </w:rPr>
+        <w:t>1</w:t>
+      </w:r>
+      <w:r>
+        <w:rPr>
+          <w:noProof/>
+        </w:rPr>
+        <w:fldChar w:fldCharType="end"/>
+      </w:r>
       <w:r>
         <w:noBreakHyphen/>
       </w:r>
-      <w:fldSimple w:instr=" SEQ Table \* ARABIC \s 1 ">
-        <w:r>
-          <w:rPr>
-            <w:noProof/>
-          </w:rPr>
-          <w:t>1</w:t>
-        </w:r>
-      </w:fldSimple>
-      <w:r>
-        <w:t>.</w:t>
-      </w:r>
-      <w:proofErr w:type="gramEnd"/>
-      <w:r>
-        <w:t xml:space="preserve"> Header fields</w:t>
+      <w:r>
+        <w:fldChar w:fldCharType="begin"/>
+      </w:r>
+      <w:r>
+        <w:instrText xml:space="preserve"> SEQ Table \* ARABIC \s 1 </w:instrText>
+      </w:r>
+      <w:r>
+        <w:fldChar w:fldCharType="separate"/>
+      </w:r>
+      <w:r>
+        <w:rPr>
+          <w:noProof/>
+        </w:rPr>
+        <w:t>1</w:t>
+      </w:r>
+      <w:r>
+        <w:rPr>
+          <w:noProof/>
+        </w:rPr>
+        <w:fldChar w:fldCharType="end"/>
+      </w:r>
+      <w:r>
+        <w:t>. Header fields</w:t>
       </w:r>
     </w:p>
     <w:tbl>
@@ -287,15 +300,7 @@
               <w:cnfStyle w:val="000000100000" w:firstRow="0" w:lastRow="0" w:firstColumn="0" w:lastColumn="0" w:oddVBand="0" w:evenVBand="0" w:oddHBand="1" w:evenHBand="0" w:firstRowFirstColumn="0" w:firstRowLastColumn="0" w:lastRowFirstColumn="0" w:lastRowLastColumn="0"/>
             </w:pPr>
             <w:r>
-              <w:t xml:space="preserve">Step size in </w:t>
-            </w:r>
-            <w:proofErr w:type="spellStart"/>
-            <w:r>
-              <w:t>ms</w:t>
-            </w:r>
-            <w:proofErr w:type="spellEnd"/>
-            <w:r>
-              <w:t>**</w:t>
+              <w:t>Step size in ms**</w:t>
             </w:r>
           </w:p>
         </w:tc>
@@ -418,15 +423,7 @@
     </w:p>
     <w:p>
       <w:r>
-        <w:t xml:space="preserve">With the current implementation based on the TLC5941 LED drivers, grayscale values are represented as a 12-bit number (0-4095). Grayscale information will, however, be stored in the LPF as a 16-bit number, one for each channel and </w:t>
-      </w:r>
-      <w:proofErr w:type="spellStart"/>
-      <w:r>
-        <w:t>timepoint</w:t>
-      </w:r>
-      <w:proofErr w:type="spellEnd"/>
-      <w:r>
-        <w:t>.</w:t>
+        <w:t>With the current implementation based on the TLC5941 LED drivers, grayscale values are represented as a 12-bit number (0-4095). Grayscale information will, however, be stored in the LPF as a 16-bit number, one for each channel and timepoint.</w:t>
       </w:r>
     </w:p>
     <w:p>
@@ -464,22 +461,21 @@
         </w:numPr>
       </w:pPr>
       <w:r>
-        <w:t>END</w:t>
-      </w:r>
-      <w:r>
-        <w:t xml:space="preserve"> </w:t>
-      </w:r>
-      <w:r>
-        <w:t xml:space="preserve">(recommended: </w:t>
-      </w:r>
-      <w:r>
-        <w:t>yellow</w:t>
-      </w:r>
-      <w:r>
-        <w:t>)</w:t>
-      </w:r>
-      <w:r>
-        <w:t>: Indicates that the execution of the light program specified in the LPF has concluded.</w:t>
+        <w:t>FIN</w:t>
+      </w:r>
+      <w:r>
+        <w:t xml:space="preserve"> (recommended: yellow)</w:t>
+      </w:r>
+      <w:r>
+        <w:t xml:space="preserve">: Indicates that the execution of the light program specified in the LPF has </w:t>
+      </w:r>
+      <w:r>
+        <w:t>finished</w:t>
+      </w:r>
+      <w:bookmarkStart w:id="0" w:name="_GoBack"/>
+      <w:bookmarkEnd w:id="0"/>
+      <w:r>
+        <w:t>.</w:t>
       </w:r>
     </w:p>
     <w:p>
@@ -494,16 +490,7 @@
         <w:t>ERR</w:t>
       </w:r>
       <w:r>
-        <w:t xml:space="preserve"> </w:t>
-      </w:r>
-      <w:r>
-        <w:t xml:space="preserve">(recommended: </w:t>
-      </w:r>
-      <w:r>
-        <w:t>red</w:t>
-      </w:r>
-      <w:r>
-        <w:t>)</w:t>
+        <w:t xml:space="preserve"> (recommended: red)</w:t>
       </w:r>
       <w:r>
         <w:t xml:space="preserve">: Indicates some error in the execution of the LPF. Common error situations are described </w:t>
@@ -514,8 +501,6 @@
       <w:r>
         <w:t>.</w:t>
       </w:r>
-      <w:bookmarkStart w:id="0" w:name="_GoBack"/>
-      <w:bookmarkEnd w:id="0"/>
     </w:p>
     <w:p>
       <w:pPr>
@@ -571,36 +556,60 @@
         <w:pStyle w:val="Caption"/>
       </w:pPr>
       <w:bookmarkStart w:id="1" w:name="_Ref392011059"/>
-      <w:proofErr w:type="gramStart"/>
       <w:r>
         <w:t xml:space="preserve">Table </w:t>
       </w:r>
-      <w:fldSimple w:instr=" STYLEREF 1 \s ">
-        <w:r>
-          <w:rPr>
-            <w:noProof/>
-          </w:rPr>
-          <w:t>2</w:t>
-        </w:r>
-      </w:fldSimple>
+      <w:r>
+        <w:fldChar w:fldCharType="begin"/>
+      </w:r>
+      <w:r>
+        <w:instrText xml:space="preserve"> STYLEREF 1 \s </w:instrText>
+      </w:r>
+      <w:r>
+        <w:fldChar w:fldCharType="separate"/>
+      </w:r>
+      <w:r>
+        <w:rPr>
+          <w:noProof/>
+        </w:rPr>
+        <w:t>2</w:t>
+      </w:r>
+      <w:r>
+        <w:rPr>
+          <w:noProof/>
+        </w:rPr>
+        <w:fldChar w:fldCharType="end"/>
+      </w:r>
       <w:r>
         <w:noBreakHyphen/>
       </w:r>
-      <w:fldSimple w:instr=" SEQ Table \* ARABIC \s 1 ">
-        <w:r>
-          <w:rPr>
-            <w:noProof/>
-          </w:rPr>
-          <w:t>1</w:t>
-        </w:r>
-      </w:fldSimple>
+      <w:r>
+        <w:fldChar w:fldCharType="begin"/>
+      </w:r>
+      <w:r>
+        <w:instrText xml:space="preserve"> SEQ Table \* </w:instrText>
+      </w:r>
+      <w:r>
+        <w:instrText xml:space="preserve">ARABIC \s 1 </w:instrText>
+      </w:r>
+      <w:r>
+        <w:fldChar w:fldCharType="separate"/>
+      </w:r>
+      <w:r>
+        <w:rPr>
+          <w:noProof/>
+        </w:rPr>
+        <w:t>1</w:t>
+      </w:r>
+      <w:r>
+        <w:rPr>
+          <w:noProof/>
+        </w:rPr>
+        <w:fldChar w:fldCharType="end"/>
+      </w:r>
       <w:bookmarkEnd w:id="1"/>
       <w:r>
-        <w:t>.</w:t>
-      </w:r>
-      <w:proofErr w:type="gramEnd"/>
-      <w:r>
-        <w:t xml:space="preserve"> Error conditions</w:t>
+        <w:t>. Error conditions</w:t>
       </w:r>
     </w:p>
     <w:tbl>
@@ -755,7 +764,10 @@
               <w:cnfStyle w:val="000000100000" w:firstRow="0" w:lastRow="0" w:firstColumn="0" w:lastColumn="0" w:oddVBand="0" w:evenVBand="0" w:oddHBand="1" w:evenHBand="0" w:firstRowFirstColumn="0" w:firstRowLastColumn="0" w:lastRowFirstColumn="0" w:lastRowLastColumn="0"/>
             </w:pPr>
             <w:r>
-              <w:t>END: off</w:t>
+              <w:t>FIN</w:t>
+            </w:r>
+            <w:r>
+              <w:t>: off</w:t>
             </w:r>
           </w:p>
           <w:p>
@@ -792,15 +804,7 @@
               <w:cnfStyle w:val="000000000000" w:firstRow="0" w:lastRow="0" w:firstColumn="0" w:lastColumn="0" w:oddVBand="0" w:evenVBand="0" w:oddHBand="0" w:evenHBand="0" w:firstRowFirstColumn="0" w:firstRowLastColumn="0" w:lastRowFirstColumn="0" w:lastRowLastColumn="0"/>
             </w:pPr>
             <w:r>
-              <w:t>Even though the SD card was detected, a file called “</w:t>
-            </w:r>
-            <w:proofErr w:type="spellStart"/>
-            <w:r>
-              <w:t>program.lpf</w:t>
-            </w:r>
-            <w:proofErr w:type="spellEnd"/>
-            <w:r>
-              <w:t>” wasn’t found.</w:t>
+              <w:t>Even though the SD card was detected, a file called “program.lpf” wasn’t found.</w:t>
             </w:r>
           </w:p>
         </w:tc>
@@ -847,7 +851,10 @@
               <w:cnfStyle w:val="000000000000" w:firstRow="0" w:lastRow="0" w:firstColumn="0" w:lastColumn="0" w:oddVBand="0" w:evenVBand="0" w:oddHBand="0" w:evenHBand="0" w:firstRowFirstColumn="0" w:firstRowLastColumn="0" w:lastRowFirstColumn="0" w:lastRowLastColumn="0"/>
             </w:pPr>
             <w:r>
-              <w:t>END: on</w:t>
+              <w:t>FIN</w:t>
+            </w:r>
+            <w:r>
+              <w:t>: on</w:t>
             </w:r>
           </w:p>
           <w:p>
@@ -937,7 +944,10 @@
               <w:cnfStyle w:val="000000100000" w:firstRow="0" w:lastRow="0" w:firstColumn="0" w:lastColumn="0" w:oddVBand="0" w:evenVBand="0" w:oddHBand="1" w:evenHBand="0" w:firstRowFirstColumn="0" w:firstRowLastColumn="0" w:lastRowFirstColumn="0" w:lastRowLastColumn="0"/>
             </w:pPr>
             <w:r>
-              <w:t>END: off</w:t>
+              <w:t>FIN</w:t>
+            </w:r>
+            <w:r>
+              <w:t>: off</w:t>
             </w:r>
           </w:p>
           <w:p>
@@ -1018,7 +1028,10 @@
               <w:cnfStyle w:val="000000000000" w:firstRow="0" w:lastRow="0" w:firstColumn="0" w:lastColumn="0" w:oddVBand="0" w:evenVBand="0" w:oddHBand="0" w:evenHBand="0" w:firstRowFirstColumn="0" w:firstRowLastColumn="0" w:lastRowFirstColumn="0" w:lastRowLastColumn="0"/>
             </w:pPr>
             <w:r>
-              <w:t>END: off</w:t>
+              <w:t>FIN</w:t>
+            </w:r>
+            <w:r>
+              <w:t>: off</w:t>
             </w:r>
           </w:p>
           <w:p>
@@ -1105,7 +1118,10 @@
               <w:cnfStyle w:val="000000100000" w:firstRow="0" w:lastRow="0" w:firstColumn="0" w:lastColumn="0" w:oddVBand="0" w:evenVBand="0" w:oddHBand="1" w:evenHBand="0" w:firstRowFirstColumn="0" w:firstRowLastColumn="0" w:lastRowFirstColumn="0" w:lastRowLastColumn="0"/>
             </w:pPr>
             <w:r>
-              <w:t>END: off</w:t>
+              <w:t>FIN</w:t>
+            </w:r>
+            <w:r>
+              <w:t>: off</w:t>
             </w:r>
           </w:p>
           <w:p>
@@ -1173,42 +1189,58 @@
         <w:pStyle w:val="Caption"/>
       </w:pPr>
       <w:bookmarkStart w:id="2" w:name="_Ref392011065"/>
-      <w:proofErr w:type="gramStart"/>
       <w:r>
         <w:t xml:space="preserve">Table </w:t>
       </w:r>
-      <w:fldSimple w:instr=" STYLEREF 1 \s ">
-        <w:r>
-          <w:rPr>
-            <w:noProof/>
-          </w:rPr>
-          <w:t>3</w:t>
-        </w:r>
-      </w:fldSimple>
+      <w:r>
+        <w:fldChar w:fldCharType="begin"/>
+      </w:r>
+      <w:r>
+        <w:instrText xml:space="preserve"> STYLEREF 1 \s </w:instrText>
+      </w:r>
+      <w:r>
+        <w:fldChar w:fldCharType="separate"/>
+      </w:r>
+      <w:r>
+        <w:rPr>
+          <w:noProof/>
+        </w:rPr>
+        <w:t>3</w:t>
+      </w:r>
+      <w:r>
+        <w:rPr>
+          <w:noProof/>
+        </w:rPr>
+        <w:fldChar w:fldCharType="end"/>
+      </w:r>
       <w:r>
         <w:noBreakHyphen/>
       </w:r>
-      <w:fldSimple w:instr=" SEQ Table \* ARABIC \s 1 ">
-        <w:r>
-          <w:rPr>
-            <w:noProof/>
-          </w:rPr>
-          <w:t>1</w:t>
-        </w:r>
-      </w:fldSimple>
+      <w:r>
+        <w:fldChar w:fldCharType="begin"/>
+      </w:r>
+      <w:r>
+        <w:instrText xml:space="preserve"> SEQ Table \* ARABIC \s 1 </w:instrText>
+      </w:r>
+      <w:r>
+        <w:fldChar w:fldCharType="separate"/>
+      </w:r>
+      <w:r>
+        <w:rPr>
+          <w:noProof/>
+        </w:rPr>
+        <w:t>1</w:t>
+      </w:r>
+      <w:r>
+        <w:rPr>
+          <w:noProof/>
+        </w:rPr>
+        <w:fldChar w:fldCharType="end"/>
+      </w:r>
       <w:bookmarkEnd w:id="2"/>
       <w:r>
-        <w:t>.</w:t>
-      </w:r>
-      <w:proofErr w:type="gramEnd"/>
-      <w:r>
-        <w:t xml:space="preserve"> </w:t>
-      </w:r>
-      <w:proofErr w:type="gramStart"/>
-      <w:r>
-        <w:t>States of the device.</w:t>
-      </w:r>
-      <w:proofErr w:type="gramEnd"/>
+        <w:t>. States of the device.</w:t>
+      </w:r>
     </w:p>
     <w:tbl>
       <w:tblPr>
@@ -3716,7 +3748,7 @@
 </file>
 
 <file path=customXml/itemProps1.xml><?xml version="1.0" encoding="utf-8"?>
-<ds:datastoreItem xmlns:ds="http://schemas.openxmlformats.org/officeDocument/2006/customXml" ds:itemID="{2B5E2953-80C2-4B45-A034-0B1202713E36}">
+<ds:datastoreItem xmlns:ds="http://schemas.openxmlformats.org/officeDocument/2006/customXml" ds:itemID="{36FC6738-7C42-4BB3-AC64-BF3BD89E974E}">
   <ds:schemaRefs>
     <ds:schemaRef ds:uri="http://schemas.openxmlformats.org/officeDocument/2006/bibliography"/>
   </ds:schemaRefs>

</xml_diff>